<commit_message>
all: revise exit so that it is asynchronous, revise test cases to reflect this, reflect rf write back on debugging views
</commit_message>
<xml_diff>
--- a/doc/PRISCAS_Quickstart.docx
+++ b/doc/PRISCAS_Quickstart.docx
@@ -88,7 +88,6 @@
         <w:pStyle w:val="Subtitle"/>
         <w:rPr>
           <w:rStyle w:val="SubtleEmphasis"/>
-          <w:i w:val="0"/>
         </w:rPr>
       </w:pPr>
       <w:r>
@@ -112,22 +111,20 @@
     </w:p>
     <w:sdt>
       <w:sdtPr>
+        <w:rPr>
+          <w:rFonts w:eastAsiaTheme="minorEastAsia" w:cstheme="minorBidi"/>
+          <w:b w:val="0"/>
+          <w:bCs w:val="0"/>
+          <w:sz w:val="24"/>
+          <w:szCs w:val="22"/>
+          <w:lang w:eastAsia="zh-CN"/>
+        </w:rPr>
         <w:id w:val="7772414"/>
         <w:docPartObj>
           <w:docPartGallery w:val="Table of Contents"/>
           <w:docPartUnique/>
         </w:docPartObj>
       </w:sdtPr>
-      <w:sdtEndPr>
-        <w:rPr>
-          <w:rFonts w:eastAsiaTheme="minorEastAsia" w:cstheme="minorBidi"/>
-          <w:b w:val="0"/>
-          <w:bCs w:val="0"/>
-          <w:sz w:val="24"/>
-          <w:szCs w:val="22"/>
-          <w:lang w:eastAsia="zh-CN"/>
-        </w:rPr>
-      </w:sdtEndPr>
       <w:sdtContent>
         <w:p>
           <w:pPr>
@@ -158,7 +155,7 @@
           <w:r>
             <w:fldChar w:fldCharType="separate"/>
           </w:r>
-          <w:hyperlink w:anchor="_Toc17472567" w:history="1">
+          <w:hyperlink w:anchor="_Toc17476941" w:history="1">
             <w:r>
               <w:rPr>
                 <w:rStyle w:val="Hyperlink"/>
@@ -185,7 +182,7 @@
                 <w:noProof/>
                 <w:webHidden/>
               </w:rPr>
-              <w:instrText xml:space="preserve"> PAGEREF _Toc17472567 \h </w:instrText>
+              <w:instrText xml:space="preserve"> PAGEREF _Toc17476941 \h </w:instrText>
             </w:r>
             <w:r>
               <w:rPr>
@@ -228,7 +225,7 @@
               <w:sz w:val="22"/>
             </w:rPr>
           </w:pPr>
-          <w:hyperlink w:anchor="_Toc17472568" w:history="1">
+          <w:hyperlink w:anchor="_Toc17476942" w:history="1">
             <w:r>
               <w:rPr>
                 <w:rStyle w:val="Hyperlink"/>
@@ -255,7 +252,7 @@
                 <w:noProof/>
                 <w:webHidden/>
               </w:rPr>
-              <w:instrText xml:space="preserve"> PAGEREF _Toc17472568 \h </w:instrText>
+              <w:instrText xml:space="preserve"> PAGEREF _Toc17476942 \h </w:instrText>
             </w:r>
             <w:r>
               <w:rPr>
@@ -298,7 +295,7 @@
               <w:sz w:val="22"/>
             </w:rPr>
           </w:pPr>
-          <w:hyperlink w:anchor="_Toc17472569" w:history="1">
+          <w:hyperlink w:anchor="_Toc17476943" w:history="1">
             <w:r>
               <w:rPr>
                 <w:rStyle w:val="Hyperlink"/>
@@ -325,7 +322,7 @@
                 <w:noProof/>
                 <w:webHidden/>
               </w:rPr>
-              <w:instrText xml:space="preserve"> PAGEREF _Toc17472569 \h </w:instrText>
+              <w:instrText xml:space="preserve"> PAGEREF _Toc17476943 \h </w:instrText>
             </w:r>
             <w:r>
               <w:rPr>
@@ -368,7 +365,7 @@
               <w:sz w:val="22"/>
             </w:rPr>
           </w:pPr>
-          <w:hyperlink w:anchor="_Toc17472570" w:history="1">
+          <w:hyperlink w:anchor="_Toc17476944" w:history="1">
             <w:r>
               <w:rPr>
                 <w:rStyle w:val="Hyperlink"/>
@@ -395,7 +392,7 @@
                 <w:noProof/>
                 <w:webHidden/>
               </w:rPr>
-              <w:instrText xml:space="preserve"> PAGEREF _Toc17472570 \h </w:instrText>
+              <w:instrText xml:space="preserve"> PAGEREF _Toc17476944 \h </w:instrText>
             </w:r>
             <w:r>
               <w:rPr>
@@ -438,7 +435,7 @@
               <w:sz w:val="22"/>
             </w:rPr>
           </w:pPr>
-          <w:hyperlink w:anchor="_Toc17472571" w:history="1">
+          <w:hyperlink w:anchor="_Toc17476945" w:history="1">
             <w:r>
               <w:rPr>
                 <w:rStyle w:val="Hyperlink"/>
@@ -465,7 +462,7 @@
                 <w:noProof/>
                 <w:webHidden/>
               </w:rPr>
-              <w:instrText xml:space="preserve"> PAGEREF _Toc17472571 \h </w:instrText>
+              <w:instrText xml:space="preserve"> PAGEREF _Toc17476945 \h </w:instrText>
             </w:r>
             <w:r>
               <w:rPr>
@@ -508,7 +505,7 @@
               <w:sz w:val="22"/>
             </w:rPr>
           </w:pPr>
-          <w:hyperlink w:anchor="_Toc17472572" w:history="1">
+          <w:hyperlink w:anchor="_Toc17476946" w:history="1">
             <w:r>
               <w:rPr>
                 <w:rStyle w:val="Hyperlink"/>
@@ -535,7 +532,7 @@
                 <w:noProof/>
                 <w:webHidden/>
               </w:rPr>
-              <w:instrText xml:space="preserve"> PAGEREF _Toc17472572 \h </w:instrText>
+              <w:instrText xml:space="preserve"> PAGEREF _Toc17476946 \h </w:instrText>
             </w:r>
             <w:r>
               <w:rPr>
@@ -578,7 +575,7 @@
               <w:sz w:val="22"/>
             </w:rPr>
           </w:pPr>
-          <w:hyperlink w:anchor="_Toc17472573" w:history="1">
+          <w:hyperlink w:anchor="_Toc17476947" w:history="1">
             <w:r>
               <w:rPr>
                 <w:rStyle w:val="Hyperlink"/>
@@ -605,7 +602,7 @@
                 <w:noProof/>
                 <w:webHidden/>
               </w:rPr>
-              <w:instrText xml:space="preserve"> PAGEREF _Toc17472573 \h </w:instrText>
+              <w:instrText xml:space="preserve"> PAGEREF _Toc17476947 \h </w:instrText>
             </w:r>
             <w:r>
               <w:rPr>
@@ -648,7 +645,7 @@
               <w:sz w:val="22"/>
             </w:rPr>
           </w:pPr>
-          <w:hyperlink w:anchor="_Toc17472574" w:history="1">
+          <w:hyperlink w:anchor="_Toc17476948" w:history="1">
             <w:r>
               <w:rPr>
                 <w:rStyle w:val="Hyperlink"/>
@@ -675,7 +672,7 @@
                 <w:noProof/>
                 <w:webHidden/>
               </w:rPr>
-              <w:instrText xml:space="preserve"> PAGEREF _Toc17472574 \h </w:instrText>
+              <w:instrText xml:space="preserve"> PAGEREF _Toc17476948 \h </w:instrText>
             </w:r>
             <w:r>
               <w:rPr>
@@ -718,7 +715,7 @@
               <w:sz w:val="22"/>
             </w:rPr>
           </w:pPr>
-          <w:hyperlink w:anchor="_Toc17472575" w:history="1">
+          <w:hyperlink w:anchor="_Toc17476949" w:history="1">
             <w:r>
               <w:rPr>
                 <w:rStyle w:val="Hyperlink"/>
@@ -745,7 +742,7 @@
                 <w:noProof/>
                 <w:webHidden/>
               </w:rPr>
-              <w:instrText xml:space="preserve"> PAGEREF _Toc17472575 \h </w:instrText>
+              <w:instrText xml:space="preserve"> PAGEREF _Toc17476949 \h </w:instrText>
             </w:r>
             <w:r>
               <w:rPr>
@@ -788,7 +785,7 @@
               <w:sz w:val="22"/>
             </w:rPr>
           </w:pPr>
-          <w:hyperlink w:anchor="_Toc17472576" w:history="1">
+          <w:hyperlink w:anchor="_Toc17476950" w:history="1">
             <w:r>
               <w:rPr>
                 <w:rStyle w:val="Hyperlink"/>
@@ -815,7 +812,7 @@
                 <w:noProof/>
                 <w:webHidden/>
               </w:rPr>
-              <w:instrText xml:space="preserve"> PAGEREF _Toc17472576 \h </w:instrText>
+              <w:instrText xml:space="preserve"> PAGEREF _Toc17476950 \h </w:instrText>
             </w:r>
             <w:r>
               <w:rPr>
@@ -858,7 +855,7 @@
               <w:sz w:val="22"/>
             </w:rPr>
           </w:pPr>
-          <w:hyperlink w:anchor="_Toc17472577" w:history="1">
+          <w:hyperlink w:anchor="_Toc17476951" w:history="1">
             <w:r>
               <w:rPr>
                 <w:rStyle w:val="Hyperlink"/>
@@ -885,7 +882,7 @@
                 <w:noProof/>
                 <w:webHidden/>
               </w:rPr>
-              <w:instrText xml:space="preserve"> PAGEREF _Toc17472577 \h </w:instrText>
+              <w:instrText xml:space="preserve"> PAGEREF _Toc17476951 \h </w:instrText>
             </w:r>
             <w:r>
               <w:rPr>
@@ -906,6 +903,496 @@
                 <w:webHidden/>
               </w:rPr>
               <w:t>6</w:t>
+            </w:r>
+            <w:r>
+              <w:rPr>
+                <w:noProof/>
+                <w:webHidden/>
+              </w:rPr>
+              <w:fldChar w:fldCharType="end"/>
+            </w:r>
+          </w:hyperlink>
+        </w:p>
+        <w:p>
+          <w:pPr>
+            <w:pStyle w:val="TOC1"/>
+            <w:tabs>
+              <w:tab w:val="right" w:leader="dot" w:pos="9350"/>
+            </w:tabs>
+            <w:rPr>
+              <w:rFonts w:asciiTheme="minorHAnsi" w:hAnsiTheme="minorHAnsi"/>
+              <w:noProof/>
+              <w:sz w:val="22"/>
+            </w:rPr>
+          </w:pPr>
+          <w:hyperlink w:anchor="_Toc17476952" w:history="1">
+            <w:r>
+              <w:rPr>
+                <w:rStyle w:val="Hyperlink"/>
+                <w:noProof/>
+              </w:rPr>
+              <w:t>Assembly Source File Format</w:t>
+            </w:r>
+            <w:r>
+              <w:rPr>
+                <w:noProof/>
+                <w:webHidden/>
+              </w:rPr>
+              <w:tab/>
+            </w:r>
+            <w:r>
+              <w:rPr>
+                <w:noProof/>
+                <w:webHidden/>
+              </w:rPr>
+              <w:fldChar w:fldCharType="begin"/>
+            </w:r>
+            <w:r>
+              <w:rPr>
+                <w:noProof/>
+                <w:webHidden/>
+              </w:rPr>
+              <w:instrText xml:space="preserve"> PAGEREF _Toc17476952 \h </w:instrText>
+            </w:r>
+            <w:r>
+              <w:rPr>
+                <w:noProof/>
+                <w:webHidden/>
+              </w:rPr>
+            </w:r>
+            <w:r>
+              <w:rPr>
+                <w:noProof/>
+                <w:webHidden/>
+              </w:rPr>
+              <w:fldChar w:fldCharType="separate"/>
+            </w:r>
+            <w:r>
+              <w:rPr>
+                <w:noProof/>
+                <w:webHidden/>
+              </w:rPr>
+              <w:t>6</w:t>
+            </w:r>
+            <w:r>
+              <w:rPr>
+                <w:noProof/>
+                <w:webHidden/>
+              </w:rPr>
+              <w:fldChar w:fldCharType="end"/>
+            </w:r>
+          </w:hyperlink>
+        </w:p>
+        <w:p>
+          <w:pPr>
+            <w:pStyle w:val="TOC2"/>
+            <w:tabs>
+              <w:tab w:val="right" w:leader="dot" w:pos="9350"/>
+            </w:tabs>
+            <w:rPr>
+              <w:rFonts w:asciiTheme="minorHAnsi" w:hAnsiTheme="minorHAnsi"/>
+              <w:noProof/>
+              <w:sz w:val="22"/>
+            </w:rPr>
+          </w:pPr>
+          <w:hyperlink w:anchor="_Toc17476953" w:history="1">
+            <w:r>
+              <w:rPr>
+                <w:rStyle w:val="Hyperlink"/>
+                <w:noProof/>
+              </w:rPr>
+              <w:t>Instructions</w:t>
+            </w:r>
+            <w:r>
+              <w:rPr>
+                <w:noProof/>
+                <w:webHidden/>
+              </w:rPr>
+              <w:tab/>
+            </w:r>
+            <w:r>
+              <w:rPr>
+                <w:noProof/>
+                <w:webHidden/>
+              </w:rPr>
+              <w:fldChar w:fldCharType="begin"/>
+            </w:r>
+            <w:r>
+              <w:rPr>
+                <w:noProof/>
+                <w:webHidden/>
+              </w:rPr>
+              <w:instrText xml:space="preserve"> PAGEREF _Toc17476953 \h </w:instrText>
+            </w:r>
+            <w:r>
+              <w:rPr>
+                <w:noProof/>
+                <w:webHidden/>
+              </w:rPr>
+            </w:r>
+            <w:r>
+              <w:rPr>
+                <w:noProof/>
+                <w:webHidden/>
+              </w:rPr>
+              <w:fldChar w:fldCharType="separate"/>
+            </w:r>
+            <w:r>
+              <w:rPr>
+                <w:noProof/>
+                <w:webHidden/>
+              </w:rPr>
+              <w:t>7</w:t>
+            </w:r>
+            <w:r>
+              <w:rPr>
+                <w:noProof/>
+                <w:webHidden/>
+              </w:rPr>
+              <w:fldChar w:fldCharType="end"/>
+            </w:r>
+          </w:hyperlink>
+        </w:p>
+        <w:p>
+          <w:pPr>
+            <w:pStyle w:val="TOC2"/>
+            <w:tabs>
+              <w:tab w:val="right" w:leader="dot" w:pos="9350"/>
+            </w:tabs>
+            <w:rPr>
+              <w:rFonts w:asciiTheme="minorHAnsi" w:hAnsiTheme="minorHAnsi"/>
+              <w:noProof/>
+              <w:sz w:val="22"/>
+            </w:rPr>
+          </w:pPr>
+          <w:hyperlink w:anchor="_Toc17476954" w:history="1">
+            <w:r>
+              <w:rPr>
+                <w:rStyle w:val="Hyperlink"/>
+                <w:noProof/>
+              </w:rPr>
+              <w:t>Comments</w:t>
+            </w:r>
+            <w:r>
+              <w:rPr>
+                <w:noProof/>
+                <w:webHidden/>
+              </w:rPr>
+              <w:tab/>
+            </w:r>
+            <w:r>
+              <w:rPr>
+                <w:noProof/>
+                <w:webHidden/>
+              </w:rPr>
+              <w:fldChar w:fldCharType="begin"/>
+            </w:r>
+            <w:r>
+              <w:rPr>
+                <w:noProof/>
+                <w:webHidden/>
+              </w:rPr>
+              <w:instrText xml:space="preserve"> PAGEREF _Toc17476954 \h </w:instrText>
+            </w:r>
+            <w:r>
+              <w:rPr>
+                <w:noProof/>
+                <w:webHidden/>
+              </w:rPr>
+            </w:r>
+            <w:r>
+              <w:rPr>
+                <w:noProof/>
+                <w:webHidden/>
+              </w:rPr>
+              <w:fldChar w:fldCharType="separate"/>
+            </w:r>
+            <w:r>
+              <w:rPr>
+                <w:noProof/>
+                <w:webHidden/>
+              </w:rPr>
+              <w:t>7</w:t>
+            </w:r>
+            <w:r>
+              <w:rPr>
+                <w:noProof/>
+                <w:webHidden/>
+              </w:rPr>
+              <w:fldChar w:fldCharType="end"/>
+            </w:r>
+          </w:hyperlink>
+        </w:p>
+        <w:p>
+          <w:pPr>
+            <w:pStyle w:val="TOC2"/>
+            <w:tabs>
+              <w:tab w:val="right" w:leader="dot" w:pos="9350"/>
+            </w:tabs>
+            <w:rPr>
+              <w:rFonts w:asciiTheme="minorHAnsi" w:hAnsiTheme="minorHAnsi"/>
+              <w:noProof/>
+              <w:sz w:val="22"/>
+            </w:rPr>
+          </w:pPr>
+          <w:hyperlink w:anchor="_Toc17476955" w:history="1">
+            <w:r>
+              <w:rPr>
+                <w:rStyle w:val="Hyperlink"/>
+                <w:noProof/>
+              </w:rPr>
+              <w:t>Whitespace</w:t>
+            </w:r>
+            <w:r>
+              <w:rPr>
+                <w:noProof/>
+                <w:webHidden/>
+              </w:rPr>
+              <w:tab/>
+            </w:r>
+            <w:r>
+              <w:rPr>
+                <w:noProof/>
+                <w:webHidden/>
+              </w:rPr>
+              <w:fldChar w:fldCharType="begin"/>
+            </w:r>
+            <w:r>
+              <w:rPr>
+                <w:noProof/>
+                <w:webHidden/>
+              </w:rPr>
+              <w:instrText xml:space="preserve"> PAGEREF _Toc17476955 \h </w:instrText>
+            </w:r>
+            <w:r>
+              <w:rPr>
+                <w:noProof/>
+                <w:webHidden/>
+              </w:rPr>
+            </w:r>
+            <w:r>
+              <w:rPr>
+                <w:noProof/>
+                <w:webHidden/>
+              </w:rPr>
+              <w:fldChar w:fldCharType="separate"/>
+            </w:r>
+            <w:r>
+              <w:rPr>
+                <w:noProof/>
+                <w:webHidden/>
+              </w:rPr>
+              <w:t>7</w:t>
+            </w:r>
+            <w:r>
+              <w:rPr>
+                <w:noProof/>
+                <w:webHidden/>
+              </w:rPr>
+              <w:fldChar w:fldCharType="end"/>
+            </w:r>
+          </w:hyperlink>
+        </w:p>
+        <w:p>
+          <w:pPr>
+            <w:pStyle w:val="TOC2"/>
+            <w:tabs>
+              <w:tab w:val="right" w:leader="dot" w:pos="9350"/>
+            </w:tabs>
+            <w:rPr>
+              <w:rFonts w:asciiTheme="minorHAnsi" w:hAnsiTheme="minorHAnsi"/>
+              <w:noProof/>
+              <w:sz w:val="22"/>
+            </w:rPr>
+          </w:pPr>
+          <w:hyperlink w:anchor="_Toc17476956" w:history="1">
+            <w:r>
+              <w:rPr>
+                <w:rStyle w:val="Hyperlink"/>
+                <w:noProof/>
+              </w:rPr>
+              <w:t>Runtime Directives</w:t>
+            </w:r>
+            <w:r>
+              <w:rPr>
+                <w:noProof/>
+                <w:webHidden/>
+              </w:rPr>
+              <w:tab/>
+            </w:r>
+            <w:r>
+              <w:rPr>
+                <w:noProof/>
+                <w:webHidden/>
+              </w:rPr>
+              <w:fldChar w:fldCharType="begin"/>
+            </w:r>
+            <w:r>
+              <w:rPr>
+                <w:noProof/>
+                <w:webHidden/>
+              </w:rPr>
+              <w:instrText xml:space="preserve"> PAGEREF _Toc17476956 \h </w:instrText>
+            </w:r>
+            <w:r>
+              <w:rPr>
+                <w:noProof/>
+                <w:webHidden/>
+              </w:rPr>
+            </w:r>
+            <w:r>
+              <w:rPr>
+                <w:noProof/>
+                <w:webHidden/>
+              </w:rPr>
+              <w:fldChar w:fldCharType="separate"/>
+            </w:r>
+            <w:r>
+              <w:rPr>
+                <w:noProof/>
+                <w:webHidden/>
+              </w:rPr>
+              <w:t>7</w:t>
+            </w:r>
+            <w:r>
+              <w:rPr>
+                <w:noProof/>
+                <w:webHidden/>
+              </w:rPr>
+              <w:fldChar w:fldCharType="end"/>
+            </w:r>
+          </w:hyperlink>
+        </w:p>
+        <w:p>
+          <w:pPr>
+            <w:pStyle w:val="TOC3"/>
+            <w:tabs>
+              <w:tab w:val="right" w:leader="dot" w:pos="9350"/>
+            </w:tabs>
+            <w:rPr>
+              <w:rFonts w:asciiTheme="minorHAnsi" w:hAnsiTheme="minorHAnsi"/>
+              <w:noProof/>
+              <w:sz w:val="22"/>
+            </w:rPr>
+          </w:pPr>
+          <w:hyperlink w:anchor="_Toc17476957" w:history="1">
+            <w:r>
+              <w:rPr>
+                <w:rStyle w:val="Hyperlink"/>
+                <w:noProof/>
+              </w:rPr>
+              <w:t>Caveats with .exit</w:t>
+            </w:r>
+            <w:r>
+              <w:rPr>
+                <w:noProof/>
+                <w:webHidden/>
+              </w:rPr>
+              <w:tab/>
+            </w:r>
+            <w:r>
+              <w:rPr>
+                <w:noProof/>
+                <w:webHidden/>
+              </w:rPr>
+              <w:fldChar w:fldCharType="begin"/>
+            </w:r>
+            <w:r>
+              <w:rPr>
+                <w:noProof/>
+                <w:webHidden/>
+              </w:rPr>
+              <w:instrText xml:space="preserve"> PAGEREF _Toc17476957 \h </w:instrText>
+            </w:r>
+            <w:r>
+              <w:rPr>
+                <w:noProof/>
+                <w:webHidden/>
+              </w:rPr>
+            </w:r>
+            <w:r>
+              <w:rPr>
+                <w:noProof/>
+                <w:webHidden/>
+              </w:rPr>
+              <w:fldChar w:fldCharType="separate"/>
+            </w:r>
+            <w:r>
+              <w:rPr>
+                <w:noProof/>
+                <w:webHidden/>
+              </w:rPr>
+              <w:t>8</w:t>
+            </w:r>
+            <w:r>
+              <w:rPr>
+                <w:noProof/>
+                <w:webHidden/>
+              </w:rPr>
+              <w:fldChar w:fldCharType="end"/>
+            </w:r>
+          </w:hyperlink>
+        </w:p>
+        <w:p>
+          <w:pPr>
+            <w:pStyle w:val="TOC2"/>
+            <w:tabs>
+              <w:tab w:val="right" w:leader="dot" w:pos="9350"/>
+            </w:tabs>
+            <w:rPr>
+              <w:rFonts w:asciiTheme="minorHAnsi" w:hAnsiTheme="minorHAnsi"/>
+              <w:noProof/>
+              <w:sz w:val="22"/>
+            </w:rPr>
+          </w:pPr>
+          <w:hyperlink w:anchor="_Toc17476958" w:history="1">
+            <w:r>
+              <w:rPr>
+                <w:rStyle w:val="Hyperlink"/>
+                <w:noProof/>
+              </w:rPr>
+              <w:t>Labels</w:t>
+            </w:r>
+            <w:r>
+              <w:rPr>
+                <w:noProof/>
+                <w:webHidden/>
+              </w:rPr>
+              <w:tab/>
+            </w:r>
+            <w:r>
+              <w:rPr>
+                <w:noProof/>
+                <w:webHidden/>
+              </w:rPr>
+              <w:fldChar w:fldCharType="begin"/>
+            </w:r>
+            <w:r>
+              <w:rPr>
+                <w:noProof/>
+                <w:webHidden/>
+              </w:rPr>
+              <w:instrText xml:space="preserve"> PAGEREF _Toc17476958 \h </w:instrText>
+            </w:r>
+            <w:r>
+              <w:rPr>
+                <w:noProof/>
+                <w:webHidden/>
+              </w:rPr>
+            </w:r>
+            <w:r>
+              <w:rPr>
+                <w:noProof/>
+                <w:webHidden/>
+              </w:rPr>
+              <w:fldChar w:fldCharType="separate"/>
+            </w:r>
+            <w:r>
+              <w:rPr>
+                <w:noProof/>
+                <w:webHidden/>
+              </w:rPr>
+              <w:t>9</w:t>
             </w:r>
             <w:r>
               <w:rPr>
@@ -932,7 +1419,7 @@
       <w:pPr>
         <w:pStyle w:val="Heading1"/>
       </w:pPr>
-      <w:bookmarkStart w:id="0" w:name="_Toc17472567"/>
+      <w:bookmarkStart w:id="0" w:name="_Toc17476941"/>
       <w:r>
         <w:lastRenderedPageBreak/>
         <w:t>Introduction</w:t>
@@ -987,7 +1474,7 @@
       <w:pPr>
         <w:pStyle w:val="Heading2"/>
       </w:pPr>
-      <w:bookmarkStart w:id="1" w:name="_Toc17472568"/>
+      <w:bookmarkStart w:id="1" w:name="_Toc17476942"/>
       <w:r>
         <w:t>System Requirements</w:t>
       </w:r>
@@ -1025,7 +1512,7 @@
       <w:pPr>
         <w:pStyle w:val="Heading2"/>
       </w:pPr>
-      <w:bookmarkStart w:id="2" w:name="_Toc17472569"/>
+      <w:bookmarkStart w:id="2" w:name="_Toc17476943"/>
       <w:r>
         <w:t>Windows</w:t>
       </w:r>
@@ -1051,7 +1538,7 @@
       <w:pPr>
         <w:pStyle w:val="Heading2"/>
       </w:pPr>
-      <w:bookmarkStart w:id="3" w:name="_Toc17472570"/>
+      <w:bookmarkStart w:id="3" w:name="_Toc17476944"/>
       <w:r>
         <w:t>UNIX-Like (from source)</w:t>
       </w:r>
@@ -1103,7 +1590,7 @@
       <w:pPr>
         <w:pStyle w:val="Heading2"/>
       </w:pPr>
-      <w:bookmarkStart w:id="4" w:name="_Toc17472571"/>
+      <w:bookmarkStart w:id="4" w:name="_Toc17476945"/>
       <w:r>
         <w:t>Supported Processor Simulations</w:t>
       </w:r>
@@ -1174,7 +1661,7 @@
       <w:pPr>
         <w:pStyle w:val="Heading3"/>
       </w:pPr>
-      <w:bookmarkStart w:id="5" w:name="_Toc17472572"/>
+      <w:bookmarkStart w:id="5" w:name="_Toc17476946"/>
       <w:r>
         <w:t>MIPS Processor Unified Memory</w:t>
       </w:r>
@@ -1215,7 +1702,7 @@
       <w:pPr>
         <w:pStyle w:val="Heading3"/>
       </w:pPr>
-      <w:bookmarkStart w:id="6" w:name="_Toc17472573"/>
+      <w:bookmarkStart w:id="6" w:name="_Toc17476947"/>
       <w:r>
         <w:t xml:space="preserve">MIPS R4K </w:t>
       </w:r>
@@ -1253,15 +1740,7 @@
         <w:t>so that certain dependencies are always handled with a stall instead of forwarding or not handled at all (most likely resulting in a glitch).</w:t>
       </w:r>
       <w:r>
-        <w:t xml:space="preserve"> This option is possible by using the .</w:t>
-      </w:r>
-      <w:proofErr w:type="spellStart"/>
-      <w:r>
-        <w:t>cpuoption</w:t>
-      </w:r>
-      <w:proofErr w:type="spellEnd"/>
-      <w:r>
-        <w:t xml:space="preserve"> </w:t>
+        <w:t xml:space="preserve"> This option is possible by using the .cpuoption </w:t>
       </w:r>
       <w:r>
         <w:rPr>
@@ -1304,7 +1783,7 @@
         <w:pStyle w:val="Heading3"/>
       </w:pPr>
       <w:bookmarkStart w:id="7" w:name="_Ref17467512"/>
-      <w:bookmarkStart w:id="8" w:name="_Toc17472574"/>
+      <w:bookmarkStart w:id="8" w:name="_Toc17476948"/>
       <w:r>
         <w:t xml:space="preserve">Memory RAW Dependency </w:t>
       </w:r>
@@ -1386,7 +1865,7 @@
       <w:pPr>
         <w:pStyle w:val="Heading1"/>
       </w:pPr>
-      <w:bookmarkStart w:id="9" w:name="_Toc17472575"/>
+      <w:bookmarkStart w:id="9" w:name="_Toc17476949"/>
       <w:r>
         <w:t>Frontends: The Shell and simUI</w:t>
       </w:r>
@@ -1402,7 +1881,7 @@
         <w:pStyle w:val="Heading2"/>
       </w:pPr>
       <w:bookmarkStart w:id="10" w:name="_Ref17472263"/>
-      <w:bookmarkStart w:id="11" w:name="_Toc17472576"/>
+      <w:bookmarkStart w:id="11" w:name="_Toc17476950"/>
       <w:r>
         <w:t xml:space="preserve">PRISCAS </w:t>
       </w:r>
@@ -1570,13 +2049,8 @@
         <w:pStyle w:val="CodeBlock"/>
       </w:pPr>
       <w:r>
-        <w:t>.</w:t>
-      </w:r>
-      <w:proofErr w:type="spellStart"/>
-      <w:r>
-        <w:t>mem</w:t>
-      </w:r>
-      <w:proofErr w:type="spellEnd"/>
+        <w:t>.mem</w:t>
+      </w:r>
     </w:p>
     <w:p>
       <w:pPr>
@@ -1597,31 +2071,15 @@
         <w:t>memory locations 0 through 4</w:t>
       </w:r>
       <w:r>
-        <w:t xml:space="preserve"> </w:t>
-      </w:r>
-      <w:proofErr w:type="gramStart"/>
-      <w:r>
-        <w:t>type</w:t>
-      </w:r>
-      <w:proofErr w:type="gramEnd"/>
-      <w:r>
-        <w:t>:</w:t>
-      </w:r>
-    </w:p>
-    <w:p>
-      <w:pPr>
-        <w:pStyle w:val="CodeBlock"/>
-      </w:pPr>
-      <w:r>
-        <w:t>.</w:t>
-      </w:r>
-      <w:proofErr w:type="spellStart"/>
-      <w:r>
-        <w:t>mem</w:t>
-      </w:r>
-      <w:proofErr w:type="spellEnd"/>
-      <w:r>
-        <w:t xml:space="preserve"> 0:3</w:t>
+        <w:t xml:space="preserve"> type:</w:t>
+      </w:r>
+    </w:p>
+    <w:p>
+      <w:pPr>
+        <w:pStyle w:val="CodeBlock"/>
+      </w:pPr>
+      <w:r>
+        <w:t>.mem 0:3</w:t>
       </w:r>
     </w:p>
     <w:p>
@@ -1714,15 +2172,8 @@
       <w:pPr>
         <w:pStyle w:val="CodeBlock"/>
       </w:pPr>
-      <w:proofErr w:type="spellStart"/>
-      <w:proofErr w:type="gramStart"/>
-      <w:r>
-        <w:t>addi</w:t>
-      </w:r>
-      <w:proofErr w:type="spellEnd"/>
-      <w:proofErr w:type="gramEnd"/>
-      <w:r>
-        <w:t xml:space="preserve"> $s0, $s0, 500</w:t>
+      <w:r>
+        <w:t>addi $s0, $s0, 500</w:t>
       </w:r>
     </w:p>
     <w:p>
@@ -1947,13 +2398,8 @@
       <w:pPr>
         <w:pStyle w:val="CodeBlock"/>
       </w:pPr>
-      <w:proofErr w:type="gramStart"/>
-      <w:r>
-        <w:t>pshell</w:t>
-      </w:r>
-      <w:proofErr w:type="gramEnd"/>
-      <w:r>
-        <w:t xml:space="preserve"> –i myasm.asm</w:t>
+      <w:r>
+        <w:t>pshell –i myasm.asm</w:t>
       </w:r>
     </w:p>
     <w:p>
@@ -1970,13 +2416,8 @@
       <w:pPr>
         <w:pStyle w:val="CodeBlock"/>
       </w:pPr>
-      <w:proofErr w:type="gramStart"/>
-      <w:r>
-        <w:t>./</w:t>
-      </w:r>
-      <w:proofErr w:type="gramEnd"/>
-      <w:r>
-        <w:t>pshell –i myasm.asm</w:t>
+      <w:r>
+        <w:t>./pshell –i myasm.asm</w:t>
       </w:r>
     </w:p>
     <w:p>
@@ -2258,7 +2699,7 @@
       <w:pPr>
         <w:pStyle w:val="Heading2"/>
       </w:pPr>
-      <w:bookmarkStart w:id="12" w:name="_Toc17472577"/>
+      <w:bookmarkStart w:id="12" w:name="_Toc17476951"/>
       <w:r>
         <w:t>PRISCAS s</w:t>
       </w:r>
@@ -2620,19 +3061,7 @@
           <w:rPr>
             <w:i/>
           </w:rPr>
-          <w:t>PRISCA</w:t>
-        </w:r>
-        <w:r>
-          <w:rPr>
-            <w:i/>
-          </w:rPr>
-          <w:t>S</w:t>
-        </w:r>
-        <w:r>
-          <w:rPr>
-            <w:i/>
-          </w:rPr>
-          <w:t xml:space="preserve"> Shell</w:t>
+          <w:t>PRISCAS Shell</w:t>
         </w:r>
       </w:fldSimple>
       <w:r>
@@ -2652,9 +3081,11 @@
       <w:pPr>
         <w:pStyle w:val="Heading1"/>
       </w:pPr>
+      <w:bookmarkStart w:id="13" w:name="_Toc17476952"/>
       <w:r>
         <w:t>Assembly Source File Format</w:t>
       </w:r>
+      <w:bookmarkEnd w:id="13"/>
     </w:p>
     <w:p>
       <w:r>
@@ -2752,10 +3183,12 @@
       <w:pPr>
         <w:pStyle w:val="Heading2"/>
       </w:pPr>
+      <w:bookmarkStart w:id="14" w:name="_Toc17476953"/>
       <w:r>
         <w:lastRenderedPageBreak/>
         <w:t>Instructions</w:t>
       </w:r>
+      <w:bookmarkEnd w:id="14"/>
     </w:p>
     <w:p>
       <w:r>
@@ -2808,15 +3241,8 @@
       <w:pPr>
         <w:pStyle w:val="CodeBlock"/>
       </w:pPr>
-      <w:proofErr w:type="spellStart"/>
-      <w:proofErr w:type="gramStart"/>
-      <w:r>
-        <w:t>addi</w:t>
-      </w:r>
-      <w:proofErr w:type="spellEnd"/>
-      <w:proofErr w:type="gramEnd"/>
-      <w:r>
-        <w:t xml:space="preserve"> $s0, $s0, 500</w:t>
+      <w:r>
+        <w:t>addi $s0, $s0, 500</w:t>
       </w:r>
       <w:r>
         <w:tab/>
@@ -2826,72 +3252,37 @@
         <w:t># At PC = 0</w:t>
       </w:r>
       <w:r>
-        <w:t xml:space="preserve"> </w:t>
-      </w:r>
-      <w:proofErr w:type="spellStart"/>
-      <w:r>
-        <w:t>mem</w:t>
-      </w:r>
-      <w:proofErr w:type="spellEnd"/>
-      <w:r>
-        <w:t>[3:0]</w:t>
-      </w:r>
-    </w:p>
-    <w:p>
-      <w:pPr>
-        <w:pStyle w:val="CodeBlock"/>
-      </w:pPr>
-      <w:proofErr w:type="spellStart"/>
-      <w:proofErr w:type="gramStart"/>
-      <w:r>
-        <w:t>addi</w:t>
-      </w:r>
-      <w:proofErr w:type="spellEnd"/>
-      <w:proofErr w:type="gramEnd"/>
-      <w:r>
-        <w:t xml:space="preserve"> $s1, $zero, 500</w:t>
+        <w:t xml:space="preserve"> mem[3:0]</w:t>
+      </w:r>
+    </w:p>
+    <w:p>
+      <w:pPr>
+        <w:pStyle w:val="CodeBlock"/>
+      </w:pPr>
+      <w:r>
+        <w:t>addi $s1, $zero, 500</w:t>
       </w:r>
       <w:r>
         <w:tab/>
         <w:t xml:space="preserve"># At PC = 4 </w:t>
       </w:r>
-      <w:proofErr w:type="spellStart"/>
-      <w:r>
-        <w:t>mem</w:t>
-      </w:r>
-      <w:proofErr w:type="spellEnd"/>
-      <w:r>
-        <w:t>[7:4]</w:t>
-      </w:r>
-    </w:p>
-    <w:p>
-      <w:pPr>
-        <w:pStyle w:val="CodeBlock"/>
-      </w:pPr>
-      <w:proofErr w:type="spellStart"/>
-      <w:proofErr w:type="gramStart"/>
-      <w:r>
-        <w:t>addi</w:t>
-      </w:r>
-      <w:proofErr w:type="spellEnd"/>
-      <w:proofErr w:type="gramEnd"/>
-      <w:r>
-        <w:t xml:space="preserve"> $s2, $zero, 500</w:t>
+      <w:r>
+        <w:t>mem[7:4]</w:t>
+      </w:r>
+    </w:p>
+    <w:p>
+      <w:pPr>
+        <w:pStyle w:val="CodeBlock"/>
+      </w:pPr>
+      <w:r>
+        <w:t>addi $s2, $zero, 500</w:t>
       </w:r>
       <w:r>
         <w:tab/>
         <w:t># At PC = 8</w:t>
       </w:r>
       <w:r>
-        <w:t xml:space="preserve"> </w:t>
-      </w:r>
-      <w:proofErr w:type="spellStart"/>
-      <w:r>
-        <w:t>mem</w:t>
-      </w:r>
-      <w:proofErr w:type="spellEnd"/>
-      <w:r>
-        <w:t>[11:8]</w:t>
+        <w:t xml:space="preserve"> mem[11:8]</w:t>
       </w:r>
     </w:p>
     <w:p>
@@ -2908,9 +3299,11 @@
       <w:pPr>
         <w:pStyle w:val="Heading2"/>
       </w:pPr>
+      <w:bookmarkStart w:id="15" w:name="_Toc17476954"/>
       <w:r>
         <w:t>Comments</w:t>
       </w:r>
+      <w:bookmarkEnd w:id="15"/>
     </w:p>
     <w:p>
       <w:r>
@@ -2933,13 +3326,8 @@
       <w:pPr>
         <w:pStyle w:val="CodeBlock"/>
       </w:pPr>
-      <w:proofErr w:type="gramStart"/>
-      <w:r>
-        <w:t>sub</w:t>
-      </w:r>
-      <w:proofErr w:type="gramEnd"/>
-      <w:r>
-        <w:t xml:space="preserve"> $s0, $s0, $s0</w:t>
+      <w:r>
+        <w:t>sub $s0, $s0, $s0</w:t>
       </w:r>
       <w:r>
         <w:tab/>
@@ -2956,9 +3344,11 @@
       <w:pPr>
         <w:pStyle w:val="Heading2"/>
       </w:pPr>
+      <w:bookmarkStart w:id="16" w:name="_Toc17476955"/>
       <w:r>
         <w:t>Whitespace</w:t>
       </w:r>
+      <w:bookmarkEnd w:id="16"/>
     </w:p>
     <w:p>
       <w:r>
@@ -3047,9 +3437,11 @@
       <w:pPr>
         <w:pStyle w:val="Heading2"/>
       </w:pPr>
+      <w:bookmarkStart w:id="17" w:name="_Toc17476956"/>
       <w:r>
         <w:t>Runtime Directives</w:t>
       </w:r>
+      <w:bookmarkEnd w:id="17"/>
     </w:p>
     <w:p>
       <w:r>
@@ -3253,35 +3645,20 @@
       </w:r>
       <w:r>
         <w:tab/>
-        <w:t xml:space="preserve"># </w:t>
-      </w:r>
-      <w:proofErr w:type="gramStart"/>
-      <w:r>
-        <w:t>of</w:t>
-      </w:r>
-      <w:proofErr w:type="gramEnd"/>
-      <w:r>
-        <w:t xml:space="preserve"> registers 0 through 5</w:t>
-      </w:r>
-    </w:p>
-    <w:p>
-      <w:pPr>
-        <w:pStyle w:val="CodeBlock"/>
-      </w:pPr>
-    </w:p>
-    <w:p>
-      <w:pPr>
-        <w:pStyle w:val="CodeBlock"/>
-      </w:pPr>
-      <w:proofErr w:type="spellStart"/>
-      <w:proofErr w:type="gramStart"/>
-      <w:r>
-        <w:t>addi</w:t>
-      </w:r>
-      <w:proofErr w:type="spellEnd"/>
-      <w:proofErr w:type="gramEnd"/>
-      <w:r>
-        <w:t xml:space="preserve"> $s2, $zero, 500</w:t>
+        <w:t># of registers 0 through 5</w:t>
+      </w:r>
+    </w:p>
+    <w:p>
+      <w:pPr>
+        <w:pStyle w:val="CodeBlock"/>
+      </w:pPr>
+    </w:p>
+    <w:p>
+      <w:pPr>
+        <w:pStyle w:val="CodeBlock"/>
+      </w:pPr>
+      <w:r>
+        <w:t>addi $s2, $zero, 500</w:t>
       </w:r>
       <w:r>
         <w:tab/>
@@ -3293,10 +3670,12 @@
       <w:pPr>
         <w:pStyle w:val="Heading3"/>
       </w:pPr>
+      <w:bookmarkStart w:id="18" w:name="_Toc17476957"/>
       <w:r>
         <w:lastRenderedPageBreak/>
         <w:t>Caveats with .exit</w:t>
       </w:r>
+      <w:bookmarkEnd w:id="18"/>
     </w:p>
     <w:p>
       <w:r>
@@ -3328,13 +3707,8 @@
       <w:pPr>
         <w:pStyle w:val="CodeBlock"/>
       </w:pPr>
-      <w:proofErr w:type="gramStart"/>
-      <w:r>
-        <w:t>add</w:t>
-      </w:r>
-      <w:proofErr w:type="gramEnd"/>
-      <w:r>
-        <w:t xml:space="preserve"> $s0, $s0, $s1</w:t>
+      <w:r>
+        <w:t>add $s0, $s0, $s1</w:t>
       </w:r>
     </w:p>
     <w:p>
@@ -3362,13 +3736,8 @@
       <w:pPr>
         <w:pStyle w:val="CodeBlock"/>
       </w:pPr>
-      <w:proofErr w:type="gramStart"/>
-      <w:r>
-        <w:t>add</w:t>
-      </w:r>
-      <w:proofErr w:type="gramEnd"/>
-      <w:r>
-        <w:t xml:space="preserve"> $s1, $s1, $s2</w:t>
+      <w:r>
+        <w:t>add $s1, $s1, $s2</w:t>
       </w:r>
     </w:p>
     <w:p>
@@ -3396,13 +3765,8 @@
       <w:pPr>
         <w:pStyle w:val="CodeBlock"/>
       </w:pPr>
-      <w:proofErr w:type="gramStart"/>
-      <w:r>
-        <w:t>add</w:t>
-      </w:r>
-      <w:proofErr w:type="gramEnd"/>
-      <w:r>
-        <w:t xml:space="preserve"> $s2, $s1, $s1</w:t>
+      <w:r>
+        <w:t>add $s2, $s1, $s1</w:t>
       </w:r>
     </w:p>
     <w:p>
@@ -3492,6 +3856,145 @@
         <w:pStyle w:val="CodeBlock"/>
       </w:pPr>
       <w:r>
+        <w:t>…</w:t>
+      </w:r>
+    </w:p>
+    <w:p>
+      <w:pPr>
+        <w:pStyle w:val="CodeBlock"/>
+      </w:pPr>
+      <w:r>
+        <w:br/>
+        <w:t># Padding with No-ops</w:t>
+      </w:r>
+    </w:p>
+    <w:p>
+      <w:pPr>
+        <w:pStyle w:val="CodeBlock"/>
+      </w:pPr>
+    </w:p>
+    <w:p>
+      <w:pPr>
+        <w:pStyle w:val="CodeBlock"/>
+      </w:pPr>
+      <w:r>
+        <w:t># One</w:t>
+      </w:r>
+    </w:p>
+    <w:p>
+      <w:pPr>
+        <w:pStyle w:val="CodeBlock"/>
+      </w:pPr>
+      <w:r>
+        <w:t>add $s0, $s0, $s1</w:t>
+      </w:r>
+    </w:p>
+    <w:p>
+      <w:pPr>
+        <w:pStyle w:val="CodeBlock"/>
+      </w:pPr>
+      <w:r>
+        <w:t>.exit</w:t>
+      </w:r>
+    </w:p>
+    <w:p>
+      <w:pPr>
+        <w:pStyle w:val="CodeBlock"/>
+      </w:pPr>
+      <w:r>
+        <w:t>sll $zero, $zero, 0</w:t>
+      </w:r>
+    </w:p>
+    <w:p>
+      <w:pPr>
+        <w:pStyle w:val="CodeBlock"/>
+      </w:pPr>
+    </w:p>
+    <w:p>
+      <w:pPr>
+        <w:pStyle w:val="CodeBlock"/>
+      </w:pPr>
+      <w:r>
+        <w:t># Two</w:t>
+      </w:r>
+    </w:p>
+    <w:p>
+      <w:pPr>
+        <w:pStyle w:val="CodeBlock"/>
+      </w:pPr>
+      <w:r>
+        <w:t>add $s1, $s1, $s2</w:t>
+      </w:r>
+    </w:p>
+    <w:p>
+      <w:pPr>
+        <w:pStyle w:val="CodeBlock"/>
+      </w:pPr>
+      <w:r>
+        <w:t>.exit</w:t>
+      </w:r>
+    </w:p>
+    <w:p>
+      <w:pPr>
+        <w:pStyle w:val="CodeBlock"/>
+      </w:pPr>
+      <w:r>
+        <w:t>sll $zero, $zero, 0</w:t>
+      </w:r>
+    </w:p>
+    <w:p>
+      <w:pPr>
+        <w:pStyle w:val="CodeBlock"/>
+      </w:pPr>
+    </w:p>
+    <w:p>
+      <w:pPr>
+        <w:pStyle w:val="CodeBlock"/>
+      </w:pPr>
+    </w:p>
+    <w:p>
+      <w:pPr>
+        <w:pStyle w:val="CodeBlock"/>
+      </w:pPr>
+      <w:r>
+        <w:t># Three</w:t>
+      </w:r>
+    </w:p>
+    <w:p>
+      <w:pPr>
+        <w:pStyle w:val="CodeBlock"/>
+      </w:pPr>
+      <w:r>
+        <w:t>add $s2, $s1, $s1</w:t>
+      </w:r>
+    </w:p>
+    <w:p>
+      <w:pPr>
+        <w:pStyle w:val="CodeBlock"/>
+      </w:pPr>
+      <w:r>
+        <w:t>.exit</w:t>
+      </w:r>
+    </w:p>
+    <w:p>
+      <w:pPr>
+        <w:pStyle w:val="CodeBlock"/>
+      </w:pPr>
+    </w:p>
+    <w:p>
+      <w:pPr>
+        <w:pStyle w:val="CodeBlock"/>
+      </w:pPr>
+      <w:r>
+        <w:t>…</w:t>
+      </w:r>
+    </w:p>
+    <w:p>
+      <w:pPr>
+        <w:pStyle w:val="CodeBlock"/>
+      </w:pPr>
+      <w:r>
+        <w:lastRenderedPageBreak/>
         <w:t>…</w:t>
       </w:r>
     </w:p>
@@ -3503,13 +4006,20 @@
         <w:br/>
         <w:t xml:space="preserve"># </w:t>
       </w:r>
-      <w:proofErr w:type="gramStart"/>
-      <w:r>
-        <w:t>Padding</w:t>
-      </w:r>
-      <w:proofErr w:type="gramEnd"/>
-      <w:r>
-        <w:t xml:space="preserve"> with No-ops</w:t>
+      <w:r>
+        <w:t xml:space="preserve">Special </w:t>
+      </w:r>
+      <w:r>
+        <w:t>E</w:t>
+      </w:r>
+      <w:r>
+        <w:t xml:space="preserve">xit </w:t>
+      </w:r>
+      <w:r>
+        <w:t>T</w:t>
+      </w:r>
+      <w:r>
+        <w:t>arget</w:t>
       </w:r>
     </w:p>
     <w:p>
@@ -3529,36 +4039,16 @@
       <w:pPr>
         <w:pStyle w:val="CodeBlock"/>
       </w:pPr>
-      <w:proofErr w:type="gramStart"/>
-      <w:r>
-        <w:t>add</w:t>
-      </w:r>
-      <w:proofErr w:type="gramEnd"/>
-      <w:r>
-        <w:t xml:space="preserve"> $s0, $s0, $s1</w:t>
-      </w:r>
-    </w:p>
-    <w:p>
-      <w:pPr>
-        <w:pStyle w:val="CodeBlock"/>
-      </w:pPr>
-      <w:r>
-        <w:t>.exit</w:t>
-      </w:r>
-    </w:p>
-    <w:p>
-      <w:pPr>
-        <w:pStyle w:val="CodeBlock"/>
-      </w:pPr>
-      <w:proofErr w:type="spellStart"/>
-      <w:proofErr w:type="gramStart"/>
-      <w:r>
-        <w:t>sll</w:t>
-      </w:r>
-      <w:proofErr w:type="spellEnd"/>
-      <w:proofErr w:type="gramEnd"/>
-      <w:r>
-        <w:t xml:space="preserve"> $zero, $zero, 0</w:t>
+      <w:r>
+        <w:t>add $s0, $s0, $s1</w:t>
+      </w:r>
+    </w:p>
+    <w:p>
+      <w:pPr>
+        <w:pStyle w:val="CodeBlock"/>
+      </w:pPr>
+      <w:r>
+        <w:t>j EXIT</w:t>
       </w:r>
     </w:p>
     <w:p>
@@ -3578,42 +4068,17 @@
       <w:pPr>
         <w:pStyle w:val="CodeBlock"/>
       </w:pPr>
-      <w:proofErr w:type="gramStart"/>
-      <w:r>
-        <w:t>add</w:t>
-      </w:r>
-      <w:proofErr w:type="gramEnd"/>
-      <w:r>
-        <w:t xml:space="preserve"> $s1, $s1, $s2</w:t>
-      </w:r>
-    </w:p>
-    <w:p>
-      <w:pPr>
-        <w:pStyle w:val="CodeBlock"/>
-      </w:pPr>
-      <w:r>
-        <w:t>.exit</w:t>
-      </w:r>
-    </w:p>
-    <w:p>
-      <w:pPr>
-        <w:pStyle w:val="CodeBlock"/>
-      </w:pPr>
-      <w:proofErr w:type="spellStart"/>
-      <w:proofErr w:type="gramStart"/>
-      <w:r>
-        <w:t>sll</w:t>
-      </w:r>
-      <w:proofErr w:type="spellEnd"/>
-      <w:proofErr w:type="gramEnd"/>
-      <w:r>
-        <w:t xml:space="preserve"> $zero, $zero, 0</w:t>
-      </w:r>
-    </w:p>
-    <w:p>
-      <w:pPr>
-        <w:pStyle w:val="CodeBlock"/>
-      </w:pPr>
+      <w:r>
+        <w:t>add $s1, $s1, $s2</w:t>
+      </w:r>
+    </w:p>
+    <w:p>
+      <w:pPr>
+        <w:pStyle w:val="CodeBlock"/>
+      </w:pPr>
+      <w:r>
+        <w:t>j EXIT</w:t>
+      </w:r>
     </w:p>
     <w:p>
       <w:pPr>
@@ -3632,21 +4097,16 @@
       <w:pPr>
         <w:pStyle w:val="CodeBlock"/>
       </w:pPr>
-      <w:proofErr w:type="gramStart"/>
-      <w:r>
-        <w:t>add</w:t>
-      </w:r>
-      <w:proofErr w:type="gramEnd"/>
-      <w:r>
-        <w:t xml:space="preserve"> $s2, $s1, $s1</w:t>
-      </w:r>
-    </w:p>
-    <w:p>
-      <w:pPr>
-        <w:pStyle w:val="CodeBlock"/>
-      </w:pPr>
-      <w:r>
-        <w:t>.exit</w:t>
+      <w:r>
+        <w:t>add $s2, $s1, $s1</w:t>
+      </w:r>
+    </w:p>
+    <w:p>
+      <w:pPr>
+        <w:pStyle w:val="CodeBlock"/>
+      </w:pPr>
+      <w:r>
+        <w:t>j EXIT</w:t>
       </w:r>
     </w:p>
     <w:p>
@@ -3666,183 +4126,13 @@
       <w:pPr>
         <w:pStyle w:val="CodeBlock"/>
       </w:pPr>
-      <w:r>
-        <w:lastRenderedPageBreak/>
-        <w:t>…</w:t>
-      </w:r>
-    </w:p>
-    <w:p>
-      <w:pPr>
-        <w:pStyle w:val="CodeBlock"/>
-      </w:pPr>
-      <w:r>
-        <w:br/>
-        <w:t xml:space="preserve"># </w:t>
-      </w:r>
-      <w:r>
-        <w:t xml:space="preserve">Special </w:t>
-      </w:r>
-      <w:r>
-        <w:t>E</w:t>
-      </w:r>
-      <w:r>
-        <w:t xml:space="preserve">xit </w:t>
-      </w:r>
-      <w:r>
-        <w:t>T</w:t>
-      </w:r>
-      <w:r>
-        <w:t>arget</w:t>
-      </w:r>
-    </w:p>
-    <w:p>
-      <w:pPr>
-        <w:pStyle w:val="CodeBlock"/>
-      </w:pPr>
-    </w:p>
-    <w:p>
-      <w:pPr>
-        <w:pStyle w:val="CodeBlock"/>
-      </w:pPr>
-      <w:r>
-        <w:t># One</w:t>
-      </w:r>
-    </w:p>
-    <w:p>
-      <w:pPr>
-        <w:pStyle w:val="CodeBlock"/>
-      </w:pPr>
-      <w:proofErr w:type="gramStart"/>
-      <w:r>
-        <w:t>add</w:t>
-      </w:r>
-      <w:proofErr w:type="gramEnd"/>
-      <w:r>
-        <w:t xml:space="preserve"> $s0, $s0, $s1</w:t>
-      </w:r>
-    </w:p>
-    <w:p>
-      <w:pPr>
-        <w:pStyle w:val="CodeBlock"/>
-      </w:pPr>
-      <w:proofErr w:type="gramStart"/>
-      <w:r>
-        <w:t>j</w:t>
-      </w:r>
-      <w:proofErr w:type="gramEnd"/>
-      <w:r>
-        <w:t xml:space="preserve"> EXIT</w:t>
-      </w:r>
-    </w:p>
-    <w:p>
-      <w:pPr>
-        <w:pStyle w:val="CodeBlock"/>
-      </w:pPr>
-    </w:p>
-    <w:p>
-      <w:pPr>
-        <w:pStyle w:val="CodeBlock"/>
-      </w:pPr>
-      <w:r>
-        <w:t># Two</w:t>
-      </w:r>
-    </w:p>
-    <w:p>
-      <w:pPr>
-        <w:pStyle w:val="CodeBlock"/>
-      </w:pPr>
-      <w:proofErr w:type="gramStart"/>
-      <w:r>
-        <w:t>add</w:t>
-      </w:r>
-      <w:proofErr w:type="gramEnd"/>
-      <w:r>
-        <w:t xml:space="preserve"> $s1, $s1, $s2</w:t>
-      </w:r>
-    </w:p>
-    <w:p>
-      <w:pPr>
-        <w:pStyle w:val="CodeBlock"/>
-      </w:pPr>
-      <w:proofErr w:type="gramStart"/>
-      <w:r>
-        <w:t>j</w:t>
-      </w:r>
-      <w:proofErr w:type="gramEnd"/>
-      <w:r>
-        <w:t xml:space="preserve"> EXIT</w:t>
-      </w:r>
-    </w:p>
-    <w:p>
-      <w:pPr>
-        <w:pStyle w:val="CodeBlock"/>
-      </w:pPr>
-    </w:p>
-    <w:p>
-      <w:pPr>
-        <w:pStyle w:val="CodeBlock"/>
-      </w:pPr>
-      <w:r>
-        <w:t># Three</w:t>
-      </w:r>
-    </w:p>
-    <w:p>
-      <w:pPr>
-        <w:pStyle w:val="CodeBlock"/>
-      </w:pPr>
-      <w:proofErr w:type="gramStart"/>
-      <w:r>
-        <w:t>add</w:t>
-      </w:r>
-      <w:proofErr w:type="gramEnd"/>
-      <w:r>
-        <w:t xml:space="preserve"> $s2, $s1, $s1</w:t>
-      </w:r>
-    </w:p>
-    <w:p>
-      <w:pPr>
-        <w:pStyle w:val="CodeBlock"/>
-      </w:pPr>
-      <w:proofErr w:type="gramStart"/>
-      <w:r>
-        <w:t>j</w:t>
-      </w:r>
-      <w:proofErr w:type="gramEnd"/>
-      <w:r>
-        <w:t xml:space="preserve"> EXIT</w:t>
-      </w:r>
-    </w:p>
-    <w:p>
-      <w:pPr>
-        <w:pStyle w:val="CodeBlock"/>
-      </w:pPr>
-    </w:p>
-    <w:p>
-      <w:pPr>
-        <w:pStyle w:val="CodeBlock"/>
-      </w:pPr>
-      <w:r>
-        <w:t>…</w:t>
-      </w:r>
-    </w:p>
-    <w:p>
-      <w:pPr>
-        <w:pStyle w:val="CodeBlock"/>
-      </w:pPr>
-    </w:p>
-    <w:p>
-      <w:pPr>
-        <w:pStyle w:val="CodeBlock"/>
-      </w:pPr>
-      <w:proofErr w:type="spellStart"/>
-      <w:proofErr w:type="gramStart"/>
-      <w:r>
-        <w:t>sll</w:t>
-      </w:r>
-      <w:proofErr w:type="spellEnd"/>
-      <w:proofErr w:type="gramEnd"/>
-      <w:r>
-        <w:t xml:space="preserve"> $zero, $zero, 0</w:t>
+    </w:p>
+    <w:p>
+      <w:pPr>
+        <w:pStyle w:val="CodeBlock"/>
+      </w:pPr>
+      <w:r>
+        <w:t>sll $zero, $zero, 0</w:t>
       </w:r>
     </w:p>
     <w:p>
@@ -3876,9 +4166,11 @@
       <w:pPr>
         <w:pStyle w:val="Heading2"/>
       </w:pPr>
+      <w:bookmarkStart w:id="19" w:name="_Toc17476958"/>
       <w:r>
         <w:t>Labels</w:t>
       </w:r>
+      <w:bookmarkEnd w:id="19"/>
     </w:p>
     <w:p>
       <w:r>
@@ -3933,15 +4225,7 @@
       </w:r>
       <w:r>
         <w:tab/>
-        <w:t xml:space="preserve"># </w:t>
-      </w:r>
-      <w:proofErr w:type="gramStart"/>
-      <w:r>
-        <w:t>Treated</w:t>
-      </w:r>
-      <w:proofErr w:type="gramEnd"/>
-      <w:r>
-        <w:t xml:space="preserve"> as an assembly instruction</w:t>
+        <w:t># Treated as an assembly instruction</w:t>
       </w:r>
     </w:p>
     <w:p/>
@@ -3957,15 +4241,8 @@
       <w:pPr>
         <w:pStyle w:val="CodeBlock"/>
       </w:pPr>
-      <w:proofErr w:type="spellStart"/>
-      <w:proofErr w:type="gramStart"/>
-      <w:r>
-        <w:t>ori</w:t>
-      </w:r>
-      <w:proofErr w:type="spellEnd"/>
-      <w:proofErr w:type="gramEnd"/>
-      <w:r>
-        <w:t xml:space="preserve"> $t1, $zero, 1</w:t>
+      <w:r>
+        <w:t>ori $t1, $zero, 1</w:t>
       </w:r>
     </w:p>
     <w:p>
@@ -3987,16 +4264,7 @@
       </w:pPr>
       <w:r>
         <w:tab/>
-      </w:r>
-      <w:proofErr w:type="spellStart"/>
-      <w:proofErr w:type="gramStart"/>
-      <w:r>
-        <w:t>ori</w:t>
-      </w:r>
-      <w:proofErr w:type="spellEnd"/>
-      <w:proofErr w:type="gramEnd"/>
-      <w:r>
-        <w:t xml:space="preserve"> $t0, $zero, 50</w:t>
+        <w:t>ori $t0, $zero, 50</w:t>
       </w:r>
     </w:p>
     <w:p>
@@ -4005,14 +4273,7 @@
       </w:pPr>
       <w:r>
         <w:tab/>
-      </w:r>
-      <w:proofErr w:type="gramStart"/>
-      <w:r>
-        <w:t>sub</w:t>
-      </w:r>
-      <w:proofErr w:type="gramEnd"/>
-      <w:r>
-        <w:t xml:space="preserve"> $t0, $t0, $t1</w:t>
+        <w:t>sub $t0, $t0, $t1</w:t>
       </w:r>
       <w:r>
         <w:tab/>
@@ -4024,16 +4285,7 @@
       </w:pPr>
       <w:r>
         <w:tab/>
-      </w:r>
-      <w:proofErr w:type="spellStart"/>
-      <w:proofErr w:type="gramStart"/>
-      <w:r>
-        <w:t>bne</w:t>
-      </w:r>
-      <w:proofErr w:type="spellEnd"/>
-      <w:proofErr w:type="gramEnd"/>
-      <w:r>
-        <w:t xml:space="preserve"> $t0, $zero, LABEL_1</w:t>
+        <w:t>bne $t0, $zero, LABEL_1</w:t>
       </w:r>
     </w:p>
     <w:p>
@@ -4043,15 +4295,8 @@
       <w:r>
         <w:tab/>
       </w:r>
-      <w:proofErr w:type="spellStart"/>
-      <w:proofErr w:type="gramStart"/>
-      <w:r>
-        <w:t>sll</w:t>
-      </w:r>
-      <w:proofErr w:type="spellEnd"/>
-      <w:proofErr w:type="gramEnd"/>
-      <w:r>
-        <w:t xml:space="preserve"> $zero, $zero, $zero</w:t>
+      <w:r>
+        <w:t>sll $zero, $zero, $zero</w:t>
       </w:r>
       <w:r>
         <w:t xml:space="preserve"> # .exit padding</w:t>
@@ -4199,7 +4444,7 @@
             <w:rPr>
               <w:noProof/>
             </w:rPr>
-            <w:t>9</w:t>
+            <w:t>2</w:t>
           </w:r>
         </w:fldSimple>
       </w:sdtContent>
@@ -4572,6 +4817,7 @@
   <w:style w:type="character" w:default="1" w:styleId="DefaultParagraphFont">
     <w:name w:val="Default Paragraph Font"/>
     <w:uiPriority w:val="1"/>
+    <w:semiHidden/>
     <w:unhideWhenUsed/>
   </w:style>
   <w:style w:type="table" w:default="1" w:styleId="TableNormal">
@@ -5062,322 +5308,6 @@
 </w:styles>
 </file>
 
-<file path=word/glossary/document.xml><?xml version="1.0" encoding="utf-8"?>
-<w:glossaryDocument xmlns:ve="http://schemas.openxmlformats.org/markup-compatibility/2006" xmlns:o="urn:schemas-microsoft-com:office:office" xmlns:r="http://schemas.openxmlformats.org/officeDocument/2006/relationships" xmlns:m="http://schemas.openxmlformats.org/officeDocument/2006/math" xmlns:v="urn:schemas-microsoft-com:vml" xmlns:wp="http://schemas.openxmlformats.org/drawingml/2006/wordprocessingDrawing" xmlns:w10="urn:schemas-microsoft-com:office:word" xmlns:w="http://schemas.openxmlformats.org/wordprocessingml/2006/main" xmlns:wne="http://schemas.microsoft.com/office/word/2006/wordml">
-  <w:docParts/>
-</w:glossaryDocument>
-</file>
-
-<file path=word/glossary/fontTable.xml><?xml version="1.0" encoding="utf-8"?>
-<w:fonts xmlns:r="http://schemas.openxmlformats.org/officeDocument/2006/relationships" xmlns:w="http://schemas.openxmlformats.org/wordprocessingml/2006/main">
-  <w:font w:name="Symbol">
-    <w:panose1 w:val="05050102010706020507"/>
-    <w:charset w:val="02"/>
-    <w:family w:val="roman"/>
-    <w:pitch w:val="variable"/>
-    <w:sig w:usb0="00000000" w:usb1="10000000" w:usb2="00000000" w:usb3="00000000" w:csb0="80000000" w:csb1="00000000"/>
-  </w:font>
-  <w:font w:name="Times New Roman">
-    <w:panose1 w:val="02020603050405020304"/>
-    <w:charset w:val="00"/>
-    <w:family w:val="roman"/>
-    <w:pitch w:val="variable"/>
-    <w:sig w:usb0="E0002AFF" w:usb1="C0007841" w:usb2="00000009" w:usb3="00000000" w:csb0="000001FF" w:csb1="00000000"/>
-  </w:font>
-  <w:font w:name="Courier New">
-    <w:panose1 w:val="02070309020205020404"/>
-    <w:charset w:val="00"/>
-    <w:family w:val="modern"/>
-    <w:pitch w:val="fixed"/>
-    <w:sig w:usb0="E0002AFF" w:usb1="C0007843" w:usb2="00000009" w:usb3="00000000" w:csb0="000001FF" w:csb1="00000000"/>
-  </w:font>
-  <w:font w:name="Wingdings">
-    <w:panose1 w:val="05000000000000000000"/>
-    <w:charset w:val="02"/>
-    <w:family w:val="auto"/>
-    <w:pitch w:val="variable"/>
-    <w:sig w:usb0="00000000" w:usb1="10000000" w:usb2="00000000" w:usb3="00000000" w:csb0="80000000" w:csb1="00000000"/>
-  </w:font>
-  <w:font w:name="Calibri">
-    <w:panose1 w:val="020F0502020204030204"/>
-    <w:charset w:val="00"/>
-    <w:family w:val="swiss"/>
-    <w:pitch w:val="variable"/>
-    <w:sig w:usb0="E00002FF" w:usb1="4000ACFF" w:usb2="00000001" w:usb3="00000000" w:csb0="0000019F" w:csb1="00000000"/>
-  </w:font>
-  <w:font w:name="SimSun">
-    <w:altName w:val="宋体"/>
-    <w:panose1 w:val="02010600030101010101"/>
-    <w:charset w:val="86"/>
-    <w:family w:val="auto"/>
-    <w:pitch w:val="variable"/>
-    <w:sig w:usb0="00000003" w:usb1="288F0000" w:usb2="00000016" w:usb3="00000000" w:csb0="00040001" w:csb1="00000000"/>
-  </w:font>
-  <w:font w:name="Garamond">
-    <w:panose1 w:val="02020404030301010803"/>
-    <w:charset w:val="00"/>
-    <w:family w:val="roman"/>
-    <w:pitch w:val="variable"/>
-    <w:sig w:usb0="00000287" w:usb1="00000000" w:usb2="00000000" w:usb3="00000000" w:csb0="0000009F" w:csb1="00000000"/>
-  </w:font>
-  <w:font w:name="Cambria">
-    <w:panose1 w:val="02040503050406030204"/>
-    <w:charset w:val="00"/>
-    <w:family w:val="roman"/>
-    <w:pitch w:val="variable"/>
-    <w:sig w:usb0="E00002FF" w:usb1="400004FF" w:usb2="00000000" w:usb3="00000000" w:csb0="0000019F" w:csb1="00000000"/>
-  </w:font>
-  <w:font w:name="Tahoma">
-    <w:panose1 w:val="020B0604030504040204"/>
-    <w:charset w:val="00"/>
-    <w:family w:val="swiss"/>
-    <w:pitch w:val="variable"/>
-    <w:sig w:usb0="E1002EFF" w:usb1="C000605B" w:usb2="00000029" w:usb3="00000000" w:csb0="000101FF" w:csb1="00000000"/>
-  </w:font>
-</w:fonts>
-</file>
-
-<file path=word/glossary/settings.xml><?xml version="1.0" encoding="utf-8"?>
-<w:settings xmlns:o="urn:schemas-microsoft-com:office:office" xmlns:r="http://schemas.openxmlformats.org/officeDocument/2006/relationships" xmlns:m="http://schemas.openxmlformats.org/officeDocument/2006/math" xmlns:v="urn:schemas-microsoft-com:vml" xmlns:w10="urn:schemas-microsoft-com:office:word" xmlns:w="http://schemas.openxmlformats.org/wordprocessingml/2006/main" xmlns:sl="http://schemas.openxmlformats.org/schemaLibrary/2006/main">
-  <w:view w:val="normal"/>
-  <w:defaultTabStop w:val="720"/>
-  <w:characterSpacingControl w:val="doNotCompress"/>
-  <w:compat>
-    <w:useFELayout/>
-  </w:compat>
-  <w:rsids>
-    <w:rsidRoot w:val="00EF49FD"/>
-    <w:rsid w:val="00EF49FD"/>
-  </w:rsids>
-  <m:mathPr>
-    <m:mathFont m:val="Cambria Math"/>
-    <m:brkBin m:val="before"/>
-    <m:brkBinSub m:val="--"/>
-    <m:smallFrac m:val="off"/>
-    <m:dispDef/>
-    <m:lMargin m:val="0"/>
-    <m:rMargin m:val="0"/>
-    <m:defJc m:val="centerGroup"/>
-    <m:wrapIndent m:val="1440"/>
-    <m:intLim m:val="subSup"/>
-    <m:naryLim m:val="undOvr"/>
-  </m:mathPr>
-  <w:themeFontLang w:val="en-US" w:eastAsia="zh-CN"/>
-  <w:clrSchemeMapping w:bg1="light1" w:t1="dark1" w:bg2="light2" w:t2="dark2" w:accent1="accent1" w:accent2="accent2" w:accent3="accent3" w:accent4="accent4" w:accent5="accent5" w:accent6="accent6" w:hyperlink="hyperlink" w:followedHyperlink="followedHyperlink"/>
-  <w:decimalSymbol w:val="."/>
-  <w:listSeparator w:val=","/>
-</w:settings>
-</file>
-
-<file path=word/glossary/styles.xml><?xml version="1.0" encoding="utf-8"?>
-<w:styles xmlns:r="http://schemas.openxmlformats.org/officeDocument/2006/relationships" xmlns:w="http://schemas.openxmlformats.org/wordprocessingml/2006/main">
-  <w:docDefaults>
-    <w:rPrDefault>
-      <w:rPr>
-        <w:rFonts w:asciiTheme="minorHAnsi" w:eastAsiaTheme="minorEastAsia" w:hAnsiTheme="minorHAnsi" w:cstheme="minorBidi"/>
-        <w:sz w:val="22"/>
-        <w:szCs w:val="22"/>
-        <w:lang w:val="en-US" w:eastAsia="zh-CN" w:bidi="ar-SA"/>
-      </w:rPr>
-    </w:rPrDefault>
-    <w:pPrDefault>
-      <w:pPr>
-        <w:spacing w:after="200" w:line="276" w:lineRule="auto"/>
-      </w:pPr>
-    </w:pPrDefault>
-  </w:docDefaults>
-  <w:latentStyles w:defLockedState="0" w:defUIPriority="99" w:defSemiHidden="1" w:defUnhideWhenUsed="1" w:defQFormat="0" w:count="267">
-    <w:lsdException w:name="Normal" w:semiHidden="0" w:uiPriority="0" w:unhideWhenUsed="0" w:qFormat="1"/>
-    <w:lsdException w:name="heading 1" w:semiHidden="0" w:uiPriority="9" w:unhideWhenUsed="0" w:qFormat="1"/>
-    <w:lsdException w:name="heading 2" w:uiPriority="9" w:qFormat="1"/>
-    <w:lsdException w:name="heading 3" w:uiPriority="9" w:qFormat="1"/>
-    <w:lsdException w:name="heading 4" w:uiPriority="9" w:qFormat="1"/>
-    <w:lsdException w:name="heading 5" w:uiPriority="9" w:qFormat="1"/>
-    <w:lsdException w:name="heading 6" w:uiPriority="9" w:qFormat="1"/>
-    <w:lsdException w:name="heading 7" w:uiPriority="9" w:qFormat="1"/>
-    <w:lsdException w:name="heading 8" w:uiPriority="9" w:qFormat="1"/>
-    <w:lsdException w:name="heading 9" w:uiPriority="9" w:qFormat="1"/>
-    <w:lsdException w:name="toc 1" w:uiPriority="39"/>
-    <w:lsdException w:name="toc 2" w:uiPriority="39"/>
-    <w:lsdException w:name="toc 3" w:uiPriority="39"/>
-    <w:lsdException w:name="toc 4" w:uiPriority="39"/>
-    <w:lsdException w:name="toc 5" w:uiPriority="39"/>
-    <w:lsdException w:name="toc 6" w:uiPriority="39"/>
-    <w:lsdException w:name="toc 7" w:uiPriority="39"/>
-    <w:lsdException w:name="toc 8" w:uiPriority="39"/>
-    <w:lsdException w:name="toc 9" w:uiPriority="39"/>
-    <w:lsdException w:name="caption" w:uiPriority="35" w:qFormat="1"/>
-    <w:lsdException w:name="Title" w:semiHidden="0" w:uiPriority="10" w:unhideWhenUsed="0" w:qFormat="1"/>
-    <w:lsdException w:name="Default Paragraph Font" w:uiPriority="1"/>
-    <w:lsdException w:name="Subtitle" w:semiHidden="0" w:uiPriority="11" w:unhideWhenUsed="0" w:qFormat="1"/>
-    <w:lsdException w:name="Strong" w:semiHidden="0" w:uiPriority="22" w:unhideWhenUsed="0" w:qFormat="1"/>
-    <w:lsdException w:name="Emphasis" w:semiHidden="0" w:uiPriority="20" w:unhideWhenUsed="0" w:qFormat="1"/>
-    <w:lsdException w:name="Table Grid" w:semiHidden="0" w:uiPriority="59" w:unhideWhenUsed="0"/>
-    <w:lsdException w:name="Placeholder Text" w:unhideWhenUsed="0"/>
-    <w:lsdException w:name="No Spacing" w:semiHidden="0" w:uiPriority="1" w:unhideWhenUsed="0" w:qFormat="1"/>
-    <w:lsdException w:name="Light Shading" w:semiHidden="0" w:uiPriority="60" w:unhideWhenUsed="0"/>
-    <w:lsdException w:name="Light List" w:semiHidden="0" w:uiPriority="61" w:unhideWhenUsed="0"/>
-    <w:lsdException w:name="Light Grid" w:semiHidden="0" w:uiPriority="62" w:unhideWhenUsed="0"/>
-    <w:lsdException w:name="Medium Shading 1" w:semiHidden="0" w:uiPriority="63" w:unhideWhenUsed="0"/>
-    <w:lsdException w:name="Medium Shading 2" w:semiHidden="0" w:uiPriority="64" w:unhideWhenUsed="0"/>
-    <w:lsdException w:name="Medium List 1" w:semiHidden="0" w:uiPriority="65" w:unhideWhenUsed="0"/>
-    <w:lsdException w:name="Medium List 2" w:semiHidden="0" w:uiPriority="66" w:unhideWhenUsed="0"/>
-    <w:lsdException w:name="Medium Grid 1" w:semiHidden="0" w:uiPriority="67" w:unhideWhenUsed="0"/>
-    <w:lsdException w:name="Medium Grid 2" w:semiHidden="0" w:uiPriority="68" w:unhideWhenUsed="0"/>
-    <w:lsdException w:name="Medium Grid 3" w:semiHidden="0" w:uiPriority="69" w:unhideWhenUsed="0"/>
-    <w:lsdException w:name="Dark List" w:semiHidden="0" w:uiPriority="70" w:unhideWhenUsed="0"/>
-    <w:lsdException w:name="Colorful Shading" w:semiHidden="0" w:uiPriority="71" w:unhideWhenUsed="0"/>
-    <w:lsdException w:name="Colorful List" w:semiHidden="0" w:uiPriority="72" w:unhideWhenUsed="0"/>
-    <w:lsdException w:name="Colorful Grid" w:semiHidden="0" w:uiPriority="73" w:unhideWhenUsed="0"/>
-    <w:lsdException w:name="Light Shading Accent 1" w:semiHidden="0" w:uiPriority="60" w:unhideWhenUsed="0"/>
-    <w:lsdException w:name="Light List Accent 1" w:semiHidden="0" w:uiPriority="61" w:unhideWhenUsed="0"/>
-    <w:lsdException w:name="Light Grid Accent 1" w:semiHidden="0" w:uiPriority="62" w:unhideWhenUsed="0"/>
-    <w:lsdException w:name="Medium Shading 1 Accent 1" w:semiHidden="0" w:uiPriority="63" w:unhideWhenUsed="0"/>
-    <w:lsdException w:name="Medium Shading 2 Accent 1" w:semiHidden="0" w:uiPriority="64" w:unhideWhenUsed="0"/>
-    <w:lsdException w:name="Medium List 1 Accent 1" w:semiHidden="0" w:uiPriority="65" w:unhideWhenUsed="0"/>
-    <w:lsdException w:name="Revision" w:unhideWhenUsed="0"/>
-    <w:lsdException w:name="List Paragraph" w:semiHidden="0" w:uiPriority="34" w:unhideWhenUsed="0" w:qFormat="1"/>
-    <w:lsdException w:name="Quote" w:semiHidden="0" w:uiPriority="29" w:unhideWhenUsed="0" w:qFormat="1"/>
-    <w:lsdException w:name="Intense Quote" w:semiHidden="0" w:uiPriority="30" w:unhideWhenUsed="0" w:qFormat="1"/>
-    <w:lsdException w:name="Medium List 2 Accent 1" w:semiHidden="0" w:uiPriority="66" w:unhideWhenUsed="0"/>
-    <w:lsdException w:name="Medium Grid 1 Accent 1" w:semiHidden="0" w:uiPriority="67" w:unhideWhenUsed="0"/>
-    <w:lsdException w:name="Medium Grid 2 Accent 1" w:semiHidden="0" w:uiPriority="68" w:unhideWhenUsed="0"/>
-    <w:lsdException w:name="Medium Grid 3 Accent 1" w:semiHidden="0" w:uiPriority="69" w:unhideWhenUsed="0"/>
-    <w:lsdException w:name="Dark List Accent 1" w:semiHidden="0" w:uiPriority="70" w:unhideWhenUsed="0"/>
-    <w:lsdException w:name="Colorful Shading Accent 1" w:semiHidden="0" w:uiPriority="71" w:unhideWhenUsed="0"/>
-    <w:lsdException w:name="Colorful List Accent 1" w:semiHidden="0" w:uiPriority="72" w:unhideWhenUsed="0"/>
-    <w:lsdException w:name="Colorful Grid Accent 1" w:semiHidden="0" w:uiPriority="73" w:unhideWhenUsed="0"/>
-    <w:lsdException w:name="Light Shading Accent 2" w:semiHidden="0" w:uiPriority="60" w:unhideWhenUsed="0"/>
-    <w:lsdException w:name="Light List Accent 2" w:semiHidden="0" w:uiPriority="61" w:unhideWhenUsed="0"/>
-    <w:lsdException w:name="Light Grid Accent 2" w:semiHidden="0" w:uiPriority="62" w:unhideWhenUsed="0"/>
-    <w:lsdException w:name="Medium Shading 1 Accent 2" w:semiHidden="0" w:uiPriority="63" w:unhideWhenUsed="0"/>
-    <w:lsdException w:name="Medium Shading 2 Accent 2" w:semiHidden="0" w:uiPriority="64" w:unhideWhenUsed="0"/>
-    <w:lsdException w:name="Medium List 1 Accent 2" w:semiHidden="0" w:uiPriority="65" w:unhideWhenUsed="0"/>
-    <w:lsdException w:name="Medium List 2 Accent 2" w:semiHidden="0" w:uiPriority="66" w:unhideWhenUsed="0"/>
-    <w:lsdException w:name="Medium Grid 1 Accent 2" w:semiHidden="0" w:uiPriority="67" w:unhideWhenUsed="0"/>
-    <w:lsdException w:name="Medium Grid 2 Accent 2" w:semiHidden="0" w:uiPriority="68" w:unhideWhenUsed="0"/>
-    <w:lsdException w:name="Medium Grid 3 Accent 2" w:semiHidden="0" w:uiPriority="69" w:unhideWhenUsed="0"/>
-    <w:lsdException w:name="Dark List Accent 2" w:semiHidden="0" w:uiPriority="70" w:unhideWhenUsed="0"/>
-    <w:lsdException w:name="Colorful Shading Accent 2" w:semiHidden="0" w:uiPriority="71" w:unhideWhenUsed="0"/>
-    <w:lsdException w:name="Colorful List Accent 2" w:semiHidden="0" w:uiPriority="72" w:unhideWhenUsed="0"/>
-    <w:lsdException w:name="Colorful Grid Accent 2" w:semiHidden="0" w:uiPriority="73" w:unhideWhenUsed="0"/>
-    <w:lsdException w:name="Light Shading Accent 3" w:semiHidden="0" w:uiPriority="60" w:unhideWhenUsed="0"/>
-    <w:lsdException w:name="Light List Accent 3" w:semiHidden="0" w:uiPriority="61" w:unhideWhenUsed="0"/>
-    <w:lsdException w:name="Light Grid Accent 3" w:semiHidden="0" w:uiPriority="62" w:unhideWhenUsed="0"/>
-    <w:lsdException w:name="Medium Shading 1 Accent 3" w:semiHidden="0" w:uiPriority="63" w:unhideWhenUsed="0"/>
-    <w:lsdException w:name="Medium Shading 2 Accent 3" w:semiHidden="0" w:uiPriority="64" w:unhideWhenUsed="0"/>
-    <w:lsdException w:name="Medium List 1 Accent 3" w:semiHidden="0" w:uiPriority="65" w:unhideWhenUsed="0"/>
-    <w:lsdException w:name="Medium List 2 Accent 3" w:semiHidden="0" w:uiPriority="66" w:unhideWhenUsed="0"/>
-    <w:lsdException w:name="Medium Grid 1 Accent 3" w:semiHidden="0" w:uiPriority="67" w:unhideWhenUsed="0"/>
-    <w:lsdException w:name="Medium Grid 2 Accent 3" w:semiHidden="0" w:uiPriority="68" w:unhideWhenUsed="0"/>
-    <w:lsdException w:name="Medium Grid 3 Accent 3" w:semiHidden="0" w:uiPriority="69" w:unhideWhenUsed="0"/>
-    <w:lsdException w:name="Dark List Accent 3" w:semiHidden="0" w:uiPriority="70" w:unhideWhenUsed="0"/>
-    <w:lsdException w:name="Colorful Shading Accent 3" w:semiHidden="0" w:uiPriority="71" w:unhideWhenUsed="0"/>
-    <w:lsdException w:name="Colorful List Accent 3" w:semiHidden="0" w:uiPriority="72" w:unhideWhenUsed="0"/>
-    <w:lsdException w:name="Colorful Grid Accent 3" w:semiHidden="0" w:uiPriority="73" w:unhideWhenUsed="0"/>
-    <w:lsdException w:name="Light Shading Accent 4" w:semiHidden="0" w:uiPriority="60" w:unhideWhenUsed="0"/>
-    <w:lsdException w:name="Light List Accent 4" w:semiHidden="0" w:uiPriority="61" w:unhideWhenUsed="0"/>
-    <w:lsdException w:name="Light Grid Accent 4" w:semiHidden="0" w:uiPriority="62" w:unhideWhenUsed="0"/>
-    <w:lsdException w:name="Medium Shading 1 Accent 4" w:semiHidden="0" w:uiPriority="63" w:unhideWhenUsed="0"/>
-    <w:lsdException w:name="Medium Shading 2 Accent 4" w:semiHidden="0" w:uiPriority="64" w:unhideWhenUsed="0"/>
-    <w:lsdException w:name="Medium List 1 Accent 4" w:semiHidden="0" w:uiPriority="65" w:unhideWhenUsed="0"/>
-    <w:lsdException w:name="Medium List 2 Accent 4" w:semiHidden="0" w:uiPriority="66" w:unhideWhenUsed="0"/>
-    <w:lsdException w:name="Medium Grid 1 Accent 4" w:semiHidden="0" w:uiPriority="67" w:unhideWhenUsed="0"/>
-    <w:lsdException w:name="Medium Grid 2 Accent 4" w:semiHidden="0" w:uiPriority="68" w:unhideWhenUsed="0"/>
-    <w:lsdException w:name="Medium Grid 3 Accent 4" w:semiHidden="0" w:uiPriority="69" w:unhideWhenUsed="0"/>
-    <w:lsdException w:name="Dark List Accent 4" w:semiHidden="0" w:uiPriority="70" w:unhideWhenUsed="0"/>
-    <w:lsdException w:name="Colorful Shading Accent 4" w:semiHidden="0" w:uiPriority="71" w:unhideWhenUsed="0"/>
-    <w:lsdException w:name="Colorful List Accent 4" w:semiHidden="0" w:uiPriority="72" w:unhideWhenUsed="0"/>
-    <w:lsdException w:name="Colorful Grid Accent 4" w:semiHidden="0" w:uiPriority="73" w:unhideWhenUsed="0"/>
-    <w:lsdException w:name="Light Shading Accent 5" w:semiHidden="0" w:uiPriority="60" w:unhideWhenUsed="0"/>
-    <w:lsdException w:name="Light List Accent 5" w:semiHidden="0" w:uiPriority="61" w:unhideWhenUsed="0"/>
-    <w:lsdException w:name="Light Grid Accent 5" w:semiHidden="0" w:uiPriority="62" w:unhideWhenUsed="0"/>
-    <w:lsdException w:name="Medium Shading 1 Accent 5" w:semiHidden="0" w:uiPriority="63" w:unhideWhenUsed="0"/>
-    <w:lsdException w:name="Medium Shading 2 Accent 5" w:semiHidden="0" w:uiPriority="64" w:unhideWhenUsed="0"/>
-    <w:lsdException w:name="Medium List 1 Accent 5" w:semiHidden="0" w:uiPriority="65" w:unhideWhenUsed="0"/>
-    <w:lsdException w:name="Medium List 2 Accent 5" w:semiHidden="0" w:uiPriority="66" w:unhideWhenUsed="0"/>
-    <w:lsdException w:name="Medium Grid 1 Accent 5" w:semiHidden="0" w:uiPriority="67" w:unhideWhenUsed="0"/>
-    <w:lsdException w:name="Medium Grid 2 Accent 5" w:semiHidden="0" w:uiPriority="68" w:unhideWhenUsed="0"/>
-    <w:lsdException w:name="Medium Grid 3 Accent 5" w:semiHidden="0" w:uiPriority="69" w:unhideWhenUsed="0"/>
-    <w:lsdException w:name="Dark List Accent 5" w:semiHidden="0" w:uiPriority="70" w:unhideWhenUsed="0"/>
-    <w:lsdException w:name="Colorful Shading Accent 5" w:semiHidden="0" w:uiPriority="71" w:unhideWhenUsed="0"/>
-    <w:lsdException w:name="Colorful List Accent 5" w:semiHidden="0" w:uiPriority="72" w:unhideWhenUsed="0"/>
-    <w:lsdException w:name="Colorful Grid Accent 5" w:semiHidden="0" w:uiPriority="73" w:unhideWhenUsed="0"/>
-    <w:lsdException w:name="Light Shading Accent 6" w:semiHidden="0" w:uiPriority="60" w:unhideWhenUsed="0"/>
-    <w:lsdException w:name="Light List Accent 6" w:semiHidden="0" w:uiPriority="61" w:unhideWhenUsed="0"/>
-    <w:lsdException w:name="Light Grid Accent 6" w:semiHidden="0" w:uiPriority="62" w:unhideWhenUsed="0"/>
-    <w:lsdException w:name="Medium Shading 1 Accent 6" w:semiHidden="0" w:uiPriority="63" w:unhideWhenUsed="0"/>
-    <w:lsdException w:name="Medium Shading 2 Accent 6" w:semiHidden="0" w:uiPriority="64" w:unhideWhenUsed="0"/>
-    <w:lsdException w:name="Medium List 1 Accent 6" w:semiHidden="0" w:uiPriority="65" w:unhideWhenUsed="0"/>
-    <w:lsdException w:name="Medium List 2 Accent 6" w:semiHidden="0" w:uiPriority="66" w:unhideWhenUsed="0"/>
-    <w:lsdException w:name="Medium Grid 1 Accent 6" w:semiHidden="0" w:uiPriority="67" w:unhideWhenUsed="0"/>
-    <w:lsdException w:name="Medium Grid 2 Accent 6" w:semiHidden="0" w:uiPriority="68" w:unhideWhenUsed="0"/>
-    <w:lsdException w:name="Medium Grid 3 Accent 6" w:semiHidden="0" w:uiPriority="69" w:unhideWhenUsed="0"/>
-    <w:lsdException w:name="Dark List Accent 6" w:semiHidden="0" w:uiPriority="70" w:unhideWhenUsed="0"/>
-    <w:lsdException w:name="Colorful Shading Accent 6" w:semiHidden="0" w:uiPriority="71" w:unhideWhenUsed="0"/>
-    <w:lsdException w:name="Colorful List Accent 6" w:semiHidden="0" w:uiPriority="72" w:unhideWhenUsed="0"/>
-    <w:lsdException w:name="Colorful Grid Accent 6" w:semiHidden="0" w:uiPriority="73" w:unhideWhenUsed="0"/>
-    <w:lsdException w:name="Subtle Emphasis" w:semiHidden="0" w:uiPriority="19" w:unhideWhenUsed="0" w:qFormat="1"/>
-    <w:lsdException w:name="Intense Emphasis" w:semiHidden="0" w:uiPriority="21" w:unhideWhenUsed="0" w:qFormat="1"/>
-    <w:lsdException w:name="Subtle Reference" w:semiHidden="0" w:uiPriority="31" w:unhideWhenUsed="0" w:qFormat="1"/>
-    <w:lsdException w:name="Intense Reference" w:semiHidden="0" w:uiPriority="32" w:unhideWhenUsed="0" w:qFormat="1"/>
-    <w:lsdException w:name="Book Title" w:semiHidden="0" w:uiPriority="33" w:unhideWhenUsed="0" w:qFormat="1"/>
-    <w:lsdException w:name="Bibliography" w:uiPriority="37"/>
-    <w:lsdException w:name="TOC Heading" w:uiPriority="39" w:qFormat="1"/>
-  </w:latentStyles>
-  <w:style w:type="paragraph" w:default="1" w:styleId="Normal">
-    <w:name w:val="Normal"/>
-    <w:qFormat/>
-  </w:style>
-  <w:style w:type="character" w:default="1" w:styleId="DefaultParagraphFont">
-    <w:name w:val="Default Paragraph Font"/>
-    <w:uiPriority w:val="1"/>
-    <w:semiHidden/>
-    <w:unhideWhenUsed/>
-  </w:style>
-  <w:style w:type="table" w:default="1" w:styleId="TableNormal">
-    <w:name w:val="Normal Table"/>
-    <w:uiPriority w:val="99"/>
-    <w:semiHidden/>
-    <w:unhideWhenUsed/>
-    <w:qFormat/>
-    <w:tblPr>
-      <w:tblInd w:w="0" w:type="dxa"/>
-      <w:tblCellMar>
-        <w:top w:w="0" w:type="dxa"/>
-        <w:left w:w="108" w:type="dxa"/>
-        <w:bottom w:w="0" w:type="dxa"/>
-        <w:right w:w="108" w:type="dxa"/>
-      </w:tblCellMar>
-    </w:tblPr>
-  </w:style>
-  <w:style w:type="numbering" w:default="1" w:styleId="NoList">
-    <w:name w:val="No List"/>
-    <w:uiPriority w:val="99"/>
-    <w:semiHidden/>
-    <w:unhideWhenUsed/>
-  </w:style>
-  <w:style w:type="paragraph" w:customStyle="1" w:styleId="3EBB8FB43BFB416BAE1670303995B33D">
-    <w:name w:val="3EBB8FB43BFB416BAE1670303995B33D"/>
-    <w:rsid w:val="00EF49FD"/>
-  </w:style>
-  <w:style w:type="paragraph" w:customStyle="1" w:styleId="1B1ADC3F2F7746FAB6D3C18125A7894D">
-    <w:name w:val="1B1ADC3F2F7746FAB6D3C18125A7894D"/>
-    <w:rsid w:val="00EF49FD"/>
-  </w:style>
-  <w:style w:type="paragraph" w:customStyle="1" w:styleId="83ED25D9BEE5422CA77851FE13176560">
-    <w:name w:val="83ED25D9BEE5422CA77851FE13176560"/>
-    <w:rsid w:val="00EF49FD"/>
-  </w:style>
-</w:styles>
-</file>
-
-<file path=word/glossary/webSettings.xml><?xml version="1.0" encoding="utf-8"?>
-<w:webSettings xmlns:r="http://schemas.openxmlformats.org/officeDocument/2006/relationships" xmlns:w="http://schemas.openxmlformats.org/wordprocessingml/2006/main">
-  <w:optimizeForBrowser/>
-</w:webSettings>
-</file>
-
 <file path=word/theme/theme1.xml><?xml version="1.0" encoding="utf-8"?>
 <a:theme xmlns:a="http://schemas.openxmlformats.org/drawingml/2006/main" name="Office Theme">
   <a:themeElements>
@@ -5666,7 +5596,7 @@
 </file>
 
 <file path=customXml/itemProps1.xml><?xml version="1.0" encoding="utf-8"?>
-<ds:datastoreItem xmlns:ds="http://schemas.openxmlformats.org/officeDocument/2006/customXml" ds:itemID="{2B4009A8-E1E7-48D4-90EB-E946A1526A7C}">
+<ds:datastoreItem xmlns:ds="http://schemas.openxmlformats.org/officeDocument/2006/customXml" ds:itemID="{BDF12393-90DD-40EB-9BEF-C3D94DDD61ED}">
   <ds:schemaRefs>
     <ds:schemaRef ds:uri="http://schemas.openxmlformats.org/officeDocument/2006/bibliography"/>
   </ds:schemaRefs>

</xml_diff>

<commit_message>
tie up cpu options, for ECE 552 release
</commit_message>
<xml_diff>
--- a/doc/PRISCAS_Quickstart.docx
+++ b/doc/PRISCAS_Quickstart.docx
@@ -1734,13 +1734,24 @@
     <w:p>
       <w:r>
         <w:lastRenderedPageBreak/>
-        <w:t xml:space="preserve">It is possible to change the RAW handling dependency </w:t>
-      </w:r>
-      <w:r>
-        <w:t>so that certain dependencies are always handled with a stall instead of forwarding or not handled at all (most likely resulting in a glitch).</w:t>
-      </w:r>
-      <w:r>
-        <w:t xml:space="preserve"> This option is possible by using the .cpuoption </w:t>
+        <w:t>For MEM-MEM specifically, i</w:t>
+      </w:r>
+      <w:r>
+        <w:t xml:space="preserve">t is possible to change the RAW handling dependency </w:t>
+      </w:r>
+      <w:r>
+        <w:t>so that certain dependencies are always handled with a stall instead of forwarding.</w:t>
+      </w:r>
+      <w:r>
+        <w:t xml:space="preserve"> This option is possible by using the .</w:t>
+      </w:r>
+      <w:proofErr w:type="spellStart"/>
+      <w:r>
+        <w:t>cpuoption</w:t>
+      </w:r>
+      <w:proofErr w:type="spellEnd"/>
+      <w:r>
+        <w:t xml:space="preserve"> </w:t>
       </w:r>
       <w:r>
         <w:rPr>
@@ -1750,6 +1761,9 @@
       </w:r>
       <w:r>
         <w:t>.</w:t>
+      </w:r>
+      <w:r>
+        <w:t xml:space="preserve"> Other behaviors forwarding paths cannot be changed at this time.</w:t>
       </w:r>
     </w:p>
     <w:p>
@@ -2049,8 +2063,13 @@
         <w:pStyle w:val="CodeBlock"/>
       </w:pPr>
       <w:r>
-        <w:t>.mem</w:t>
-      </w:r>
+        <w:t>.</w:t>
+      </w:r>
+      <w:proofErr w:type="spellStart"/>
+      <w:r>
+        <w:t>mem</w:t>
+      </w:r>
+      <w:proofErr w:type="spellEnd"/>
     </w:p>
     <w:p>
       <w:pPr>
@@ -2071,15 +2090,31 @@
         <w:t>memory locations 0 through 4</w:t>
       </w:r>
       <w:r>
-        <w:t xml:space="preserve"> type:</w:t>
-      </w:r>
-    </w:p>
-    <w:p>
-      <w:pPr>
-        <w:pStyle w:val="CodeBlock"/>
-      </w:pPr>
-      <w:r>
-        <w:t>.mem 0:3</w:t>
+        <w:t xml:space="preserve"> </w:t>
+      </w:r>
+      <w:proofErr w:type="gramStart"/>
+      <w:r>
+        <w:t>type</w:t>
+      </w:r>
+      <w:proofErr w:type="gramEnd"/>
+      <w:r>
+        <w:t>:</w:t>
+      </w:r>
+    </w:p>
+    <w:p>
+      <w:pPr>
+        <w:pStyle w:val="CodeBlock"/>
+      </w:pPr>
+      <w:r>
+        <w:t>.</w:t>
+      </w:r>
+      <w:proofErr w:type="spellStart"/>
+      <w:r>
+        <w:t>mem</w:t>
+      </w:r>
+      <w:proofErr w:type="spellEnd"/>
+      <w:r>
+        <w:t xml:space="preserve"> 0:3</w:t>
       </w:r>
     </w:p>
     <w:p>
@@ -2172,8 +2207,15 @@
       <w:pPr>
         <w:pStyle w:val="CodeBlock"/>
       </w:pPr>
-      <w:r>
-        <w:t>addi $s0, $s0, 500</w:t>
+      <w:proofErr w:type="spellStart"/>
+      <w:proofErr w:type="gramStart"/>
+      <w:r>
+        <w:t>addi</w:t>
+      </w:r>
+      <w:proofErr w:type="spellEnd"/>
+      <w:proofErr w:type="gramEnd"/>
+      <w:r>
+        <w:t xml:space="preserve"> $s0, $s0, 500</w:t>
       </w:r>
     </w:p>
     <w:p>
@@ -2398,26 +2440,36 @@
       <w:pPr>
         <w:pStyle w:val="CodeBlock"/>
       </w:pPr>
+      <w:proofErr w:type="gramStart"/>
+      <w:r>
+        <w:t>pshell</w:t>
+      </w:r>
+      <w:proofErr w:type="gramEnd"/>
+      <w:r>
+        <w:t xml:space="preserve"> –i myasm.asm</w:t>
+      </w:r>
+    </w:p>
+    <w:p>
+      <w:pPr>
+        <w:pStyle w:val="CodeBlock"/>
+      </w:pPr>
+    </w:p>
+    <w:p>
+      <w:r>
+        <w:t>On UNIX Systems:</w:t>
+      </w:r>
+    </w:p>
+    <w:p>
+      <w:pPr>
+        <w:pStyle w:val="CodeBlock"/>
+      </w:pPr>
+      <w:proofErr w:type="gramStart"/>
+      <w:r>
+        <w:t>./</w:t>
+      </w:r>
+      <w:proofErr w:type="gramEnd"/>
       <w:r>
         <w:t>pshell –i myasm.asm</w:t>
-      </w:r>
-    </w:p>
-    <w:p>
-      <w:pPr>
-        <w:pStyle w:val="CodeBlock"/>
-      </w:pPr>
-    </w:p>
-    <w:p>
-      <w:r>
-        <w:t>On UNIX Systems:</w:t>
-      </w:r>
-    </w:p>
-    <w:p>
-      <w:pPr>
-        <w:pStyle w:val="CodeBlock"/>
-      </w:pPr>
-      <w:r>
-        <w:t>./pshell –i myasm.asm</w:t>
       </w:r>
     </w:p>
     <w:p>
@@ -3241,8 +3293,15 @@
       <w:pPr>
         <w:pStyle w:val="CodeBlock"/>
       </w:pPr>
-      <w:r>
-        <w:t>addi $s0, $s0, 500</w:t>
+      <w:proofErr w:type="spellStart"/>
+      <w:proofErr w:type="gramStart"/>
+      <w:r>
+        <w:t>addi</w:t>
+      </w:r>
+      <w:proofErr w:type="spellEnd"/>
+      <w:proofErr w:type="gramEnd"/>
+      <w:r>
+        <w:t xml:space="preserve"> $s0, $s0, 500</w:t>
       </w:r>
       <w:r>
         <w:tab/>
@@ -3252,37 +3311,72 @@
         <w:t># At PC = 0</w:t>
       </w:r>
       <w:r>
-        <w:t xml:space="preserve"> mem[3:0]</w:t>
-      </w:r>
-    </w:p>
-    <w:p>
-      <w:pPr>
-        <w:pStyle w:val="CodeBlock"/>
-      </w:pPr>
-      <w:r>
-        <w:t>addi $s1, $zero, 500</w:t>
+        <w:t xml:space="preserve"> </w:t>
+      </w:r>
+      <w:proofErr w:type="spellStart"/>
+      <w:r>
+        <w:t>mem</w:t>
+      </w:r>
+      <w:proofErr w:type="spellEnd"/>
+      <w:r>
+        <w:t>[3:0]</w:t>
+      </w:r>
+    </w:p>
+    <w:p>
+      <w:pPr>
+        <w:pStyle w:val="CodeBlock"/>
+      </w:pPr>
+      <w:proofErr w:type="spellStart"/>
+      <w:proofErr w:type="gramStart"/>
+      <w:r>
+        <w:t>addi</w:t>
+      </w:r>
+      <w:proofErr w:type="spellEnd"/>
+      <w:proofErr w:type="gramEnd"/>
+      <w:r>
+        <w:t xml:space="preserve"> $s1, $zero, 500</w:t>
       </w:r>
       <w:r>
         <w:tab/>
         <w:t xml:space="preserve"># At PC = 4 </w:t>
       </w:r>
-      <w:r>
-        <w:t>mem[7:4]</w:t>
-      </w:r>
-    </w:p>
-    <w:p>
-      <w:pPr>
-        <w:pStyle w:val="CodeBlock"/>
-      </w:pPr>
-      <w:r>
-        <w:t>addi $s2, $zero, 500</w:t>
+      <w:proofErr w:type="spellStart"/>
+      <w:r>
+        <w:t>mem</w:t>
+      </w:r>
+      <w:proofErr w:type="spellEnd"/>
+      <w:r>
+        <w:t>[7:4]</w:t>
+      </w:r>
+    </w:p>
+    <w:p>
+      <w:pPr>
+        <w:pStyle w:val="CodeBlock"/>
+      </w:pPr>
+      <w:proofErr w:type="spellStart"/>
+      <w:proofErr w:type="gramStart"/>
+      <w:r>
+        <w:t>addi</w:t>
+      </w:r>
+      <w:proofErr w:type="spellEnd"/>
+      <w:proofErr w:type="gramEnd"/>
+      <w:r>
+        <w:t xml:space="preserve"> $s2, $zero, 500</w:t>
       </w:r>
       <w:r>
         <w:tab/>
         <w:t># At PC = 8</w:t>
       </w:r>
       <w:r>
-        <w:t xml:space="preserve"> mem[11:8]</w:t>
+        <w:t xml:space="preserve"> </w:t>
+      </w:r>
+      <w:proofErr w:type="spellStart"/>
+      <w:r>
+        <w:t>mem</w:t>
+      </w:r>
+      <w:proofErr w:type="spellEnd"/>
+      <w:r>
+        <w:t>[11:8]</w:t>
       </w:r>
     </w:p>
     <w:p>
@@ -3326,8 +3420,13 @@
       <w:pPr>
         <w:pStyle w:val="CodeBlock"/>
       </w:pPr>
-      <w:r>
-        <w:t>sub $s0, $s0, $s0</w:t>
+      <w:proofErr w:type="gramStart"/>
+      <w:r>
+        <w:t>sub</w:t>
+      </w:r>
+      <w:proofErr w:type="gramEnd"/>
+      <w:r>
+        <w:t xml:space="preserve"> $s0, $s0, $s0</w:t>
       </w:r>
       <w:r>
         <w:tab/>
@@ -3645,20 +3744,35 @@
       </w:r>
       <w:r>
         <w:tab/>
-        <w:t># of registers 0 through 5</w:t>
-      </w:r>
-    </w:p>
-    <w:p>
-      <w:pPr>
-        <w:pStyle w:val="CodeBlock"/>
-      </w:pPr>
-    </w:p>
-    <w:p>
-      <w:pPr>
-        <w:pStyle w:val="CodeBlock"/>
-      </w:pPr>
-      <w:r>
-        <w:t>addi $s2, $zero, 500</w:t>
+        <w:t xml:space="preserve"># </w:t>
+      </w:r>
+      <w:proofErr w:type="gramStart"/>
+      <w:r>
+        <w:t>of</w:t>
+      </w:r>
+      <w:proofErr w:type="gramEnd"/>
+      <w:r>
+        <w:t xml:space="preserve"> registers 0 through 5</w:t>
+      </w:r>
+    </w:p>
+    <w:p>
+      <w:pPr>
+        <w:pStyle w:val="CodeBlock"/>
+      </w:pPr>
+    </w:p>
+    <w:p>
+      <w:pPr>
+        <w:pStyle w:val="CodeBlock"/>
+      </w:pPr>
+      <w:proofErr w:type="spellStart"/>
+      <w:proofErr w:type="gramStart"/>
+      <w:r>
+        <w:t>addi</w:t>
+      </w:r>
+      <w:proofErr w:type="spellEnd"/>
+      <w:proofErr w:type="gramEnd"/>
+      <w:r>
+        <w:t xml:space="preserve"> $s2, $zero, 500</w:t>
       </w:r>
       <w:r>
         <w:tab/>
@@ -3707,8 +3821,13 @@
       <w:pPr>
         <w:pStyle w:val="CodeBlock"/>
       </w:pPr>
-      <w:r>
-        <w:t>add $s0, $s0, $s1</w:t>
+      <w:proofErr w:type="gramStart"/>
+      <w:r>
+        <w:t>add</w:t>
+      </w:r>
+      <w:proofErr w:type="gramEnd"/>
+      <w:r>
+        <w:t xml:space="preserve"> $s0, $s0, $s1</w:t>
       </w:r>
     </w:p>
     <w:p>
@@ -3736,8 +3855,13 @@
       <w:pPr>
         <w:pStyle w:val="CodeBlock"/>
       </w:pPr>
-      <w:r>
-        <w:t>add $s1, $s1, $s2</w:t>
+      <w:proofErr w:type="gramStart"/>
+      <w:r>
+        <w:t>add</w:t>
+      </w:r>
+      <w:proofErr w:type="gramEnd"/>
+      <w:r>
+        <w:t xml:space="preserve"> $s1, $s1, $s2</w:t>
       </w:r>
     </w:p>
     <w:p>
@@ -3765,8 +3889,13 @@
       <w:pPr>
         <w:pStyle w:val="CodeBlock"/>
       </w:pPr>
-      <w:r>
-        <w:t>add $s2, $s1, $s1</w:t>
+      <w:proofErr w:type="gramStart"/>
+      <w:r>
+        <w:t>add</w:t>
+      </w:r>
+      <w:proofErr w:type="gramEnd"/>
+      <w:r>
+        <w:t xml:space="preserve"> $s2, $s1, $s1</w:t>
       </w:r>
     </w:p>
     <w:p>
@@ -3865,7 +3994,15 @@
       </w:pPr>
       <w:r>
         <w:br/>
-        <w:t># Padding with No-ops</w:t>
+        <w:t xml:space="preserve"># </w:t>
+      </w:r>
+      <w:proofErr w:type="gramStart"/>
+      <w:r>
+        <w:t>Padding</w:t>
+      </w:r>
+      <w:proofErr w:type="gramEnd"/>
+      <w:r>
+        <w:t xml:space="preserve"> with No-ops</w:t>
       </w:r>
     </w:p>
     <w:p>
@@ -3885,8 +4022,13 @@
       <w:pPr>
         <w:pStyle w:val="CodeBlock"/>
       </w:pPr>
-      <w:r>
-        <w:t>add $s0, $s0, $s1</w:t>
+      <w:proofErr w:type="gramStart"/>
+      <w:r>
+        <w:t>add</w:t>
+      </w:r>
+      <w:proofErr w:type="gramEnd"/>
+      <w:r>
+        <w:t xml:space="preserve"> $s0, $s0, $s1</w:t>
       </w:r>
     </w:p>
     <w:p>
@@ -3901,8 +4043,15 @@
       <w:pPr>
         <w:pStyle w:val="CodeBlock"/>
       </w:pPr>
-      <w:r>
-        <w:t>sll $zero, $zero, 0</w:t>
+      <w:proofErr w:type="spellStart"/>
+      <w:proofErr w:type="gramStart"/>
+      <w:r>
+        <w:t>sll</w:t>
+      </w:r>
+      <w:proofErr w:type="spellEnd"/>
+      <w:proofErr w:type="gramEnd"/>
+      <w:r>
+        <w:t xml:space="preserve"> $zero, $zero, 0</w:t>
       </w:r>
     </w:p>
     <w:p>
@@ -3922,8 +4071,13 @@
       <w:pPr>
         <w:pStyle w:val="CodeBlock"/>
       </w:pPr>
-      <w:r>
-        <w:t>add $s1, $s1, $s2</w:t>
+      <w:proofErr w:type="gramStart"/>
+      <w:r>
+        <w:t>add</w:t>
+      </w:r>
+      <w:proofErr w:type="gramEnd"/>
+      <w:r>
+        <w:t xml:space="preserve"> $s1, $s1, $s2</w:t>
       </w:r>
     </w:p>
     <w:p>
@@ -3938,8 +4092,15 @@
       <w:pPr>
         <w:pStyle w:val="CodeBlock"/>
       </w:pPr>
-      <w:r>
-        <w:t>sll $zero, $zero, 0</w:t>
+      <w:proofErr w:type="spellStart"/>
+      <w:proofErr w:type="gramStart"/>
+      <w:r>
+        <w:t>sll</w:t>
+      </w:r>
+      <w:proofErr w:type="spellEnd"/>
+      <w:proofErr w:type="gramEnd"/>
+      <w:r>
+        <w:t xml:space="preserve"> $zero, $zero, 0</w:t>
       </w:r>
     </w:p>
     <w:p>
@@ -3964,8 +4125,13 @@
       <w:pPr>
         <w:pStyle w:val="CodeBlock"/>
       </w:pPr>
-      <w:r>
-        <w:t>add $s2, $s1, $s1</w:t>
+      <w:proofErr w:type="gramStart"/>
+      <w:r>
+        <w:t>add</w:t>
+      </w:r>
+      <w:proofErr w:type="gramEnd"/>
+      <w:r>
+        <w:t xml:space="preserve"> $s2, $s1, $s1</w:t>
       </w:r>
     </w:p>
     <w:p>
@@ -4039,16 +4205,26 @@
       <w:pPr>
         <w:pStyle w:val="CodeBlock"/>
       </w:pPr>
-      <w:r>
-        <w:t>add $s0, $s0, $s1</w:t>
-      </w:r>
-    </w:p>
-    <w:p>
-      <w:pPr>
-        <w:pStyle w:val="CodeBlock"/>
-      </w:pPr>
-      <w:r>
-        <w:t>j EXIT</w:t>
+      <w:proofErr w:type="gramStart"/>
+      <w:r>
+        <w:t>add</w:t>
+      </w:r>
+      <w:proofErr w:type="gramEnd"/>
+      <w:r>
+        <w:t xml:space="preserve"> $s0, $s0, $s1</w:t>
+      </w:r>
+    </w:p>
+    <w:p>
+      <w:pPr>
+        <w:pStyle w:val="CodeBlock"/>
+      </w:pPr>
+      <w:proofErr w:type="gramStart"/>
+      <w:r>
+        <w:t>j</w:t>
+      </w:r>
+      <w:proofErr w:type="gramEnd"/>
+      <w:r>
+        <w:t xml:space="preserve"> EXIT</w:t>
       </w:r>
     </w:p>
     <w:p>
@@ -4068,16 +4244,26 @@
       <w:pPr>
         <w:pStyle w:val="CodeBlock"/>
       </w:pPr>
-      <w:r>
-        <w:t>add $s1, $s1, $s2</w:t>
-      </w:r>
-    </w:p>
-    <w:p>
-      <w:pPr>
-        <w:pStyle w:val="CodeBlock"/>
-      </w:pPr>
-      <w:r>
-        <w:t>j EXIT</w:t>
+      <w:proofErr w:type="gramStart"/>
+      <w:r>
+        <w:t>add</w:t>
+      </w:r>
+      <w:proofErr w:type="gramEnd"/>
+      <w:r>
+        <w:t xml:space="preserve"> $s1, $s1, $s2</w:t>
+      </w:r>
+    </w:p>
+    <w:p>
+      <w:pPr>
+        <w:pStyle w:val="CodeBlock"/>
+      </w:pPr>
+      <w:proofErr w:type="gramStart"/>
+      <w:r>
+        <w:t>j</w:t>
+      </w:r>
+      <w:proofErr w:type="gramEnd"/>
+      <w:r>
+        <w:t xml:space="preserve"> EXIT</w:t>
       </w:r>
     </w:p>
     <w:p>
@@ -4097,16 +4283,26 @@
       <w:pPr>
         <w:pStyle w:val="CodeBlock"/>
       </w:pPr>
-      <w:r>
-        <w:t>add $s2, $s1, $s1</w:t>
-      </w:r>
-    </w:p>
-    <w:p>
-      <w:pPr>
-        <w:pStyle w:val="CodeBlock"/>
-      </w:pPr>
-      <w:r>
-        <w:t>j EXIT</w:t>
+      <w:proofErr w:type="gramStart"/>
+      <w:r>
+        <w:t>add</w:t>
+      </w:r>
+      <w:proofErr w:type="gramEnd"/>
+      <w:r>
+        <w:t xml:space="preserve"> $s2, $s1, $s1</w:t>
+      </w:r>
+    </w:p>
+    <w:p>
+      <w:pPr>
+        <w:pStyle w:val="CodeBlock"/>
+      </w:pPr>
+      <w:proofErr w:type="gramStart"/>
+      <w:r>
+        <w:t>j</w:t>
+      </w:r>
+      <w:proofErr w:type="gramEnd"/>
+      <w:r>
+        <w:t xml:space="preserve"> EXIT</w:t>
       </w:r>
     </w:p>
     <w:p>
@@ -4131,8 +4327,15 @@
       <w:pPr>
         <w:pStyle w:val="CodeBlock"/>
       </w:pPr>
-      <w:r>
-        <w:t>sll $zero, $zero, 0</w:t>
+      <w:proofErr w:type="spellStart"/>
+      <w:proofErr w:type="gramStart"/>
+      <w:r>
+        <w:t>sll</w:t>
+      </w:r>
+      <w:proofErr w:type="spellEnd"/>
+      <w:proofErr w:type="gramEnd"/>
+      <w:r>
+        <w:t xml:space="preserve"> $zero, $zero, 0</w:t>
       </w:r>
     </w:p>
     <w:p>
@@ -4225,7 +4428,15 @@
       </w:r>
       <w:r>
         <w:tab/>
-        <w:t># Treated as an assembly instruction</w:t>
+        <w:t xml:space="preserve"># </w:t>
+      </w:r>
+      <w:proofErr w:type="gramStart"/>
+      <w:r>
+        <w:t>Treated</w:t>
+      </w:r>
+      <w:proofErr w:type="gramEnd"/>
+      <w:r>
+        <w:t xml:space="preserve"> as an assembly instruction</w:t>
       </w:r>
     </w:p>
     <w:p/>
@@ -4241,8 +4452,15 @@
       <w:pPr>
         <w:pStyle w:val="CodeBlock"/>
       </w:pPr>
-      <w:r>
-        <w:t>ori $t1, $zero, 1</w:t>
+      <w:proofErr w:type="spellStart"/>
+      <w:proofErr w:type="gramStart"/>
+      <w:r>
+        <w:t>ori</w:t>
+      </w:r>
+      <w:proofErr w:type="spellEnd"/>
+      <w:proofErr w:type="gramEnd"/>
+      <w:r>
+        <w:t xml:space="preserve"> $t1, $zero, 1</w:t>
       </w:r>
     </w:p>
     <w:p>
@@ -4264,7 +4482,16 @@
       </w:pPr>
       <w:r>
         <w:tab/>
-        <w:t>ori $t0, $zero, 50</w:t>
+      </w:r>
+      <w:proofErr w:type="spellStart"/>
+      <w:proofErr w:type="gramStart"/>
+      <w:r>
+        <w:t>ori</w:t>
+      </w:r>
+      <w:proofErr w:type="spellEnd"/>
+      <w:proofErr w:type="gramEnd"/>
+      <w:r>
+        <w:t xml:space="preserve"> $t0, $zero, 50</w:t>
       </w:r>
     </w:p>
     <w:p>
@@ -4273,7 +4500,14 @@
       </w:pPr>
       <w:r>
         <w:tab/>
-        <w:t>sub $t0, $t0, $t1</w:t>
+      </w:r>
+      <w:proofErr w:type="gramStart"/>
+      <w:r>
+        <w:t>sub</w:t>
+      </w:r>
+      <w:proofErr w:type="gramEnd"/>
+      <w:r>
+        <w:t xml:space="preserve"> $t0, $t0, $t1</w:t>
       </w:r>
       <w:r>
         <w:tab/>
@@ -4285,7 +4519,16 @@
       </w:pPr>
       <w:r>
         <w:tab/>
-        <w:t>bne $t0, $zero, LABEL_1</w:t>
+      </w:r>
+      <w:proofErr w:type="spellStart"/>
+      <w:proofErr w:type="gramStart"/>
+      <w:r>
+        <w:t>bne</w:t>
+      </w:r>
+      <w:proofErr w:type="spellEnd"/>
+      <w:proofErr w:type="gramEnd"/>
+      <w:r>
+        <w:t xml:space="preserve"> $t0, $zero, LABEL_1</w:t>
       </w:r>
     </w:p>
     <w:p>
@@ -4295,8 +4538,15 @@
       <w:r>
         <w:tab/>
       </w:r>
-      <w:r>
-        <w:t>sll $zero, $zero, $zero</w:t>
+      <w:proofErr w:type="spellStart"/>
+      <w:proofErr w:type="gramStart"/>
+      <w:r>
+        <w:t>sll</w:t>
+      </w:r>
+      <w:proofErr w:type="spellEnd"/>
+      <w:proofErr w:type="gramEnd"/>
+      <w:r>
+        <w:t xml:space="preserve"> $zero, $zero, $zero</w:t>
       </w:r>
       <w:r>
         <w:t xml:space="preserve"> # .exit padding</w:t>
@@ -4444,7 +4694,7 @@
             <w:rPr>
               <w:noProof/>
             </w:rPr>
-            <w:t>2</w:t>
+            <w:t>4</w:t>
           </w:r>
         </w:fldSimple>
       </w:sdtContent>
@@ -5596,7 +5846,7 @@
 </file>
 
 <file path=customXml/itemProps1.xml><?xml version="1.0" encoding="utf-8"?>
-<ds:datastoreItem xmlns:ds="http://schemas.openxmlformats.org/officeDocument/2006/customXml" ds:itemID="{BDF12393-90DD-40EB-9BEF-C3D94DDD61ED}">
+<ds:datastoreItem xmlns:ds="http://schemas.openxmlformats.org/officeDocument/2006/customXml" ds:itemID="{729426FD-3CA9-4B11-A035-32BE85D7356E}">
   <ds:schemaRefs>
     <ds:schemaRef ds:uri="http://schemas.openxmlformats.org/officeDocument/2006/bibliography"/>
   </ds:schemaRefs>

</xml_diff>